<commit_message>
tableNGO is changed one more ngo added
</commit_message>
<xml_diff>
--- a/tableNGO.docx
+++ b/tableNGO.docx
@@ -85,11 +85,19 @@
                 <w:rFonts w:ascii="Courier New" w:hAnsi="Courier New" w:cs="Courier New"/>
               </w:rPr>
             </w:pPr>
-            <w:r>
-              <w:rPr>
-                <w:rFonts w:ascii="Courier New" w:hAnsi="Courier New" w:cs="Courier New"/>
-              </w:rPr>
-              <w:t>S.No.</w:t>
+            <w:proofErr w:type="spellStart"/>
+            <w:r>
+              <w:rPr>
+                <w:rFonts w:ascii="Courier New" w:hAnsi="Courier New" w:cs="Courier New"/>
+              </w:rPr>
+              <w:t>S.No</w:t>
+            </w:r>
+            <w:proofErr w:type="spellEnd"/>
+            <w:r>
+              <w:rPr>
+                <w:rFonts w:ascii="Courier New" w:hAnsi="Courier New" w:cs="Courier New"/>
+              </w:rPr>
+              <w:t>.</w:t>
             </w:r>
           </w:p>
           <w:p>
@@ -389,7 +397,25 @@
                 <w:b/>
                 <w:bCs/>
               </w:rPr>
-              <w:t>Animal Lovers Associ-ation Society</w:t>
+              <w:t xml:space="preserve">Animal Lovers </w:t>
+            </w:r>
+            <w:proofErr w:type="spellStart"/>
+            <w:r>
+              <w:rPr>
+                <w:rFonts w:ascii="Arial" w:hAnsi="Arial" w:cs="Arial"/>
+                <w:b/>
+                <w:bCs/>
+              </w:rPr>
+              <w:t>Associ-ation</w:t>
+            </w:r>
+            <w:proofErr w:type="spellEnd"/>
+            <w:r>
+              <w:rPr>
+                <w:rFonts w:ascii="Arial" w:hAnsi="Arial" w:cs="Arial"/>
+                <w:b/>
+                <w:bCs/>
+              </w:rPr>
+              <w:t xml:space="preserve"> Society</w:t>
             </w:r>
             <w:r>
               <w:rPr>
@@ -410,13 +436,41 @@
                 <w:rFonts w:ascii="Courier New" w:hAnsi="Courier New" w:cs="Courier New"/>
               </w:rPr>
             </w:pPr>
-            <w:r>
-              <w:rPr>
-                <w:rFonts w:ascii="Arial" w:hAnsi="Arial" w:cs="Arial"/>
-                <w:sz w:val="20"/>
-                <w:szCs w:val="20"/>
-              </w:rPr>
-              <w:t>Jaykar smurti, shop no. 55 </w:t>
+            <w:proofErr w:type="spellStart"/>
+            <w:r>
+              <w:rPr>
+                <w:rFonts w:ascii="Arial" w:hAnsi="Arial" w:cs="Arial"/>
+                <w:sz w:val="20"/>
+                <w:szCs w:val="20"/>
+              </w:rPr>
+              <w:t>Jaykar</w:t>
+            </w:r>
+            <w:proofErr w:type="spellEnd"/>
+            <w:r>
+              <w:rPr>
+                <w:rFonts w:ascii="Arial" w:hAnsi="Arial" w:cs="Arial"/>
+                <w:sz w:val="20"/>
+                <w:szCs w:val="20"/>
+              </w:rPr>
+              <w:t xml:space="preserve"> </w:t>
+            </w:r>
+            <w:proofErr w:type="spellStart"/>
+            <w:r>
+              <w:rPr>
+                <w:rFonts w:ascii="Arial" w:hAnsi="Arial" w:cs="Arial"/>
+                <w:sz w:val="20"/>
+                <w:szCs w:val="20"/>
+              </w:rPr>
+              <w:t>smurti</w:t>
+            </w:r>
+            <w:proofErr w:type="spellEnd"/>
+            <w:r>
+              <w:rPr>
+                <w:rFonts w:ascii="Arial" w:hAnsi="Arial" w:cs="Arial"/>
+                <w:sz w:val="20"/>
+                <w:szCs w:val="20"/>
+              </w:rPr>
+              <w:t>, shop no. 55 </w:t>
             </w:r>
             <w:r>
               <w:rPr>
@@ -425,7 +479,24 @@
                 <w:szCs w:val="20"/>
               </w:rPr>
               <w:br/>
-              <w:t>Aarey Road</w:t>
+            </w:r>
+            <w:proofErr w:type="spellStart"/>
+            <w:r>
+              <w:rPr>
+                <w:rFonts w:ascii="Arial" w:hAnsi="Arial" w:cs="Arial"/>
+                <w:sz w:val="20"/>
+                <w:szCs w:val="20"/>
+              </w:rPr>
+              <w:t>Aarey</w:t>
+            </w:r>
+            <w:proofErr w:type="spellEnd"/>
+            <w:r>
+              <w:rPr>
+                <w:rFonts w:ascii="Arial" w:hAnsi="Arial" w:cs="Arial"/>
+                <w:sz w:val="20"/>
+                <w:szCs w:val="20"/>
+              </w:rPr>
+              <w:t xml:space="preserve"> Road</w:t>
             </w:r>
             <w:r>
               <w:rPr>
@@ -434,7 +505,42 @@
                 <w:szCs w:val="20"/>
               </w:rPr>
               <w:br/>
-              <w:t>Opp rajasthan hall</w:t>
+            </w:r>
+            <w:proofErr w:type="spellStart"/>
+            <w:r>
+              <w:rPr>
+                <w:rFonts w:ascii="Arial" w:hAnsi="Arial" w:cs="Arial"/>
+                <w:sz w:val="20"/>
+                <w:szCs w:val="20"/>
+              </w:rPr>
+              <w:t>Opp</w:t>
+            </w:r>
+            <w:proofErr w:type="spellEnd"/>
+            <w:r>
+              <w:rPr>
+                <w:rFonts w:ascii="Arial" w:hAnsi="Arial" w:cs="Arial"/>
+                <w:sz w:val="20"/>
+                <w:szCs w:val="20"/>
+              </w:rPr>
+              <w:t xml:space="preserve"> </w:t>
+            </w:r>
+            <w:proofErr w:type="spellStart"/>
+            <w:r>
+              <w:rPr>
+                <w:rFonts w:ascii="Arial" w:hAnsi="Arial" w:cs="Arial"/>
+                <w:sz w:val="20"/>
+                <w:szCs w:val="20"/>
+              </w:rPr>
+              <w:t>rajasthan</w:t>
+            </w:r>
+            <w:proofErr w:type="spellEnd"/>
+            <w:r>
+              <w:rPr>
+                <w:rFonts w:ascii="Arial" w:hAnsi="Arial" w:cs="Arial"/>
+                <w:sz w:val="20"/>
+                <w:szCs w:val="20"/>
+              </w:rPr>
+              <w:t xml:space="preserve"> hall</w:t>
             </w:r>
             <w:r>
               <w:rPr>
@@ -443,7 +549,24 @@
                 <w:szCs w:val="20"/>
               </w:rPr>
               <w:br/>
-              <w:t>Goregaon [w]</w:t>
+            </w:r>
+            <w:proofErr w:type="spellStart"/>
+            <w:r>
+              <w:rPr>
+                <w:rFonts w:ascii="Arial" w:hAnsi="Arial" w:cs="Arial"/>
+                <w:sz w:val="20"/>
+                <w:szCs w:val="20"/>
+              </w:rPr>
+              <w:t>Goregaon</w:t>
+            </w:r>
+            <w:proofErr w:type="spellEnd"/>
+            <w:r>
+              <w:rPr>
+                <w:rFonts w:ascii="Arial" w:hAnsi="Arial" w:cs="Arial"/>
+                <w:sz w:val="20"/>
+                <w:szCs w:val="20"/>
+              </w:rPr>
+              <w:t xml:space="preserve"> [w]</w:t>
             </w:r>
             <w:r>
               <w:rPr>
@@ -461,7 +584,60 @@
                 <w:szCs w:val="20"/>
               </w:rPr>
               <w:br/>
-              <w:t>Karmayogi: Bhavin Gathani 98204 76622</w:t>
+            </w:r>
+            <w:proofErr w:type="spellStart"/>
+            <w:r>
+              <w:rPr>
+                <w:rFonts w:ascii="Arial" w:hAnsi="Arial" w:cs="Arial"/>
+                <w:sz w:val="20"/>
+                <w:szCs w:val="20"/>
+              </w:rPr>
+              <w:t>Karmayogi</w:t>
+            </w:r>
+            <w:proofErr w:type="spellEnd"/>
+            <w:r>
+              <w:rPr>
+                <w:rFonts w:ascii="Arial" w:hAnsi="Arial" w:cs="Arial"/>
+                <w:sz w:val="20"/>
+                <w:szCs w:val="20"/>
+              </w:rPr>
+              <w:t xml:space="preserve">: </w:t>
+            </w:r>
+            <w:proofErr w:type="spellStart"/>
+            <w:r>
+              <w:rPr>
+                <w:rFonts w:ascii="Arial" w:hAnsi="Arial" w:cs="Arial"/>
+                <w:sz w:val="20"/>
+                <w:szCs w:val="20"/>
+              </w:rPr>
+              <w:t>Bhavin</w:t>
+            </w:r>
+            <w:proofErr w:type="spellEnd"/>
+            <w:r>
+              <w:rPr>
+                <w:rFonts w:ascii="Arial" w:hAnsi="Arial" w:cs="Arial"/>
+                <w:sz w:val="20"/>
+                <w:szCs w:val="20"/>
+              </w:rPr>
+              <w:t xml:space="preserve"> </w:t>
+            </w:r>
+            <w:proofErr w:type="spellStart"/>
+            <w:r>
+              <w:rPr>
+                <w:rFonts w:ascii="Arial" w:hAnsi="Arial" w:cs="Arial"/>
+                <w:sz w:val="20"/>
+                <w:szCs w:val="20"/>
+              </w:rPr>
+              <w:t>Gathani</w:t>
+            </w:r>
+            <w:proofErr w:type="spellEnd"/>
+            <w:r>
+              <w:rPr>
+                <w:rFonts w:ascii="Arial" w:hAnsi="Arial" w:cs="Arial"/>
+                <w:sz w:val="20"/>
+                <w:szCs w:val="20"/>
+              </w:rPr>
+              <w:t xml:space="preserve"> 98204 76622</w:t>
             </w:r>
           </w:p>
         </w:tc>
@@ -633,49 +809,139 @@
                 <w:sz w:val="20"/>
                 <w:szCs w:val="20"/>
               </w:rPr>
-              <w:t xml:space="preserve"> to all stray &amp; pet animals mainly dogs, goats, cows, buffallos, wolves, hor</w:t>
-            </w:r>
-            <w:r>
-              <w:rPr>
-                <w:rFonts w:ascii="Arial" w:hAnsi="Arial" w:cs="Arial"/>
-                <w:sz w:val="20"/>
-                <w:szCs w:val="20"/>
-              </w:rPr>
-              <w:t>ses, pegions, parrots, etc.</w:t>
-            </w:r>
-          </w:p>
-          <w:p>
-            <w:pPr>
-              <w:pStyle w:val="PlainText"/>
-              <w:rPr>
-                <w:rFonts w:ascii="Arial" w:hAnsi="Arial" w:cs="Arial"/>
-                <w:sz w:val="20"/>
-                <w:szCs w:val="20"/>
-              </w:rPr>
-            </w:pPr>
-          </w:p>
-          <w:p>
-            <w:pPr>
-              <w:pStyle w:val="PlainText"/>
-              <w:rPr>
-                <w:rFonts w:ascii="Courier New" w:hAnsi="Courier New" w:cs="Courier New"/>
-              </w:rPr>
-            </w:pPr>
-            <w:r>
-              <w:rPr>
-                <w:rFonts w:ascii="Arial" w:hAnsi="Arial" w:cs="Arial"/>
-                <w:sz w:val="20"/>
-                <w:szCs w:val="20"/>
-              </w:rPr>
-              <w:t xml:space="preserve">- they </w:t>
-            </w:r>
-            <w:r>
-              <w:rPr>
-                <w:rFonts w:ascii="Arial" w:hAnsi="Arial" w:cs="Arial"/>
-                <w:sz w:val="20"/>
-                <w:szCs w:val="20"/>
-              </w:rPr>
-              <w:t xml:space="preserve"> cover areas from Goregaon to Bhayander, </w:t>
+              <w:t xml:space="preserve"> to all stray &amp; pet animals mainly dogs, goats, cows, </w:t>
+            </w:r>
+            <w:proofErr w:type="spellStart"/>
+            <w:r>
+              <w:rPr>
+                <w:rFonts w:ascii="Arial" w:hAnsi="Arial" w:cs="Arial"/>
+                <w:sz w:val="20"/>
+                <w:szCs w:val="20"/>
+              </w:rPr>
+              <w:t>buffallos</w:t>
+            </w:r>
+            <w:proofErr w:type="spellEnd"/>
+            <w:r>
+              <w:rPr>
+                <w:rFonts w:ascii="Arial" w:hAnsi="Arial" w:cs="Arial"/>
+                <w:sz w:val="20"/>
+                <w:szCs w:val="20"/>
+              </w:rPr>
+              <w:t>, wolves, hor</w:t>
+            </w:r>
+            <w:r>
+              <w:rPr>
+                <w:rFonts w:ascii="Arial" w:hAnsi="Arial" w:cs="Arial"/>
+                <w:sz w:val="20"/>
+                <w:szCs w:val="20"/>
+              </w:rPr>
+              <w:t xml:space="preserve">ses, </w:t>
+            </w:r>
+            <w:proofErr w:type="spellStart"/>
+            <w:r>
+              <w:rPr>
+                <w:rFonts w:ascii="Arial" w:hAnsi="Arial" w:cs="Arial"/>
+                <w:sz w:val="20"/>
+                <w:szCs w:val="20"/>
+              </w:rPr>
+              <w:t>pegions</w:t>
+            </w:r>
+            <w:proofErr w:type="spellEnd"/>
+            <w:r>
+              <w:rPr>
+                <w:rFonts w:ascii="Arial" w:hAnsi="Arial" w:cs="Arial"/>
+                <w:sz w:val="20"/>
+                <w:szCs w:val="20"/>
+              </w:rPr>
+              <w:t>, parrots, etc.</w:t>
+            </w:r>
+          </w:p>
+          <w:p>
+            <w:pPr>
+              <w:pStyle w:val="PlainText"/>
+              <w:rPr>
+                <w:rFonts w:ascii="Arial" w:hAnsi="Arial" w:cs="Arial"/>
+                <w:sz w:val="20"/>
+                <w:szCs w:val="20"/>
+              </w:rPr>
+            </w:pPr>
+          </w:p>
+          <w:p>
+            <w:pPr>
+              <w:pStyle w:val="PlainText"/>
+              <w:rPr>
+                <w:rFonts w:ascii="Courier New" w:hAnsi="Courier New" w:cs="Courier New"/>
+              </w:rPr>
+            </w:pPr>
+            <w:r>
+              <w:rPr>
+                <w:rFonts w:ascii="Arial" w:hAnsi="Arial" w:cs="Arial"/>
+                <w:sz w:val="20"/>
+                <w:szCs w:val="20"/>
+              </w:rPr>
+              <w:t xml:space="preserve">- </w:t>
+            </w:r>
+            <w:proofErr w:type="gramStart"/>
+            <w:r>
+              <w:rPr>
+                <w:rFonts w:ascii="Arial" w:hAnsi="Arial" w:cs="Arial"/>
+                <w:sz w:val="20"/>
+                <w:szCs w:val="20"/>
+              </w:rPr>
+              <w:t xml:space="preserve">they </w:t>
+            </w:r>
+            <w:r>
+              <w:rPr>
+                <w:rFonts w:ascii="Arial" w:hAnsi="Arial" w:cs="Arial"/>
+                <w:sz w:val="20"/>
+                <w:szCs w:val="20"/>
+              </w:rPr>
+              <w:t xml:space="preserve"> cover</w:t>
+            </w:r>
+            <w:proofErr w:type="gramEnd"/>
+            <w:r>
+              <w:rPr>
+                <w:rFonts w:ascii="Arial" w:hAnsi="Arial" w:cs="Arial"/>
+                <w:sz w:val="20"/>
+                <w:szCs w:val="20"/>
+              </w:rPr>
+              <w:t xml:space="preserve"> areas from </w:t>
+            </w:r>
+            <w:proofErr w:type="spellStart"/>
+            <w:r>
+              <w:rPr>
+                <w:rFonts w:ascii="Arial" w:hAnsi="Arial" w:cs="Arial"/>
+                <w:sz w:val="20"/>
+                <w:szCs w:val="20"/>
+              </w:rPr>
+              <w:t>Goregaon</w:t>
+            </w:r>
+            <w:proofErr w:type="spellEnd"/>
+            <w:r>
+              <w:rPr>
+                <w:rFonts w:ascii="Arial" w:hAnsi="Arial" w:cs="Arial"/>
+                <w:sz w:val="20"/>
+                <w:szCs w:val="20"/>
+              </w:rPr>
+              <w:t xml:space="preserve"> to </w:t>
+            </w:r>
+            <w:proofErr w:type="spellStart"/>
+            <w:r>
+              <w:rPr>
+                <w:rFonts w:ascii="Arial" w:hAnsi="Arial" w:cs="Arial"/>
+                <w:sz w:val="20"/>
+                <w:szCs w:val="20"/>
+              </w:rPr>
+              <w:t>Bhayander</w:t>
+            </w:r>
+            <w:proofErr w:type="spellEnd"/>
+            <w:r>
+              <w:rPr>
+                <w:rFonts w:ascii="Arial" w:hAnsi="Arial" w:cs="Arial"/>
+                <w:sz w:val="20"/>
+                <w:szCs w:val="20"/>
+              </w:rPr>
+              <w:t xml:space="preserve">, </w:t>
             </w:r>
             <w:r>
               <w:rPr>
@@ -762,15 +1028,7 @@
                 <w:sz w:val="20"/>
                 <w:szCs w:val="20"/>
               </w:rPr>
-              <w:t xml:space="preserve"> </w:t>
-            </w:r>
-            <w:r>
-              <w:rPr>
-                <w:rFonts w:ascii="Arial" w:hAnsi="Arial" w:cs="Arial"/>
-                <w:sz w:val="20"/>
-                <w:szCs w:val="20"/>
-              </w:rPr>
-              <w:t>veterinary doctors ,helpers, drivers for necessary treatment</w:t>
+              <w:t xml:space="preserve"> veterinary doctors ,helpers, drivers for necessary treatment</w:t>
             </w:r>
           </w:p>
         </w:tc>
@@ -847,23 +1105,25 @@
                 <w:sz w:val="20"/>
                 <w:szCs w:val="20"/>
               </w:rPr>
-              <w:t>E-67 DDA Flats, Saket</w:t>
-            </w:r>
-            <w:r>
-              <w:rPr>
-                <w:rFonts w:ascii="Verdana" w:hAnsi="Verdana"/>
-                <w:sz w:val="20"/>
-                <w:szCs w:val="20"/>
-              </w:rPr>
-              <w:t xml:space="preserve"> </w:t>
-            </w:r>
-            <w:r>
-              <w:rPr>
-                <w:rFonts w:ascii="Verdana" w:hAnsi="Verdana"/>
-                <w:sz w:val="20"/>
-                <w:szCs w:val="20"/>
-              </w:rPr>
-              <w:t>, New Delhi - 110017</w:t>
+              <w:t xml:space="preserve">E-67 DDA Flats, </w:t>
+            </w:r>
+            <w:proofErr w:type="spellStart"/>
+            <w:r>
+              <w:rPr>
+                <w:rFonts w:ascii="Verdana" w:hAnsi="Verdana"/>
+                <w:sz w:val="20"/>
+                <w:szCs w:val="20"/>
+              </w:rPr>
+              <w:t>Saket</w:t>
+            </w:r>
+            <w:proofErr w:type="spellEnd"/>
+            <w:r>
+              <w:rPr>
+                <w:rFonts w:ascii="Verdana" w:hAnsi="Verdana"/>
+                <w:sz w:val="20"/>
+                <w:szCs w:val="20"/>
+              </w:rPr>
+              <w:t xml:space="preserve"> , New Delhi - 110017</w:t>
             </w:r>
           </w:p>
         </w:tc>
@@ -925,21 +1185,29 @@
                 <w:rFonts w:ascii="Courier New" w:hAnsi="Courier New" w:cs="Courier New"/>
               </w:rPr>
             </w:pPr>
+            <w:proofErr w:type="gramStart"/>
             <w:r>
               <w:rPr>
                 <w:rFonts w:ascii="Courier New" w:hAnsi="Courier New" w:cs="Courier New"/>
               </w:rPr>
               <w:t>i</w:t>
             </w:r>
-            <w:bookmarkStart w:id="0" w:name="_GoBack"/>
-            <w:bookmarkEnd w:id="0"/>
-            <w:r>
-              <w:rPr>
-                <w:rFonts w:ascii="Verdana" w:hAnsi="Verdana"/>
-                <w:sz w:val="20"/>
-                <w:szCs w:val="20"/>
-              </w:rPr>
-              <w:t>nitial days of the programme around 1000 dogs and 150 cats had been vaccinated. At an average we vaccinate 40 to 50 dogs every month.</w:t>
+            <w:r>
+              <w:rPr>
+                <w:rFonts w:ascii="Verdana" w:hAnsi="Verdana"/>
+                <w:sz w:val="20"/>
+                <w:szCs w:val="20"/>
+              </w:rPr>
+              <w:t>nitial</w:t>
+            </w:r>
+            <w:proofErr w:type="gramEnd"/>
+            <w:r>
+              <w:rPr>
+                <w:rFonts w:ascii="Verdana" w:hAnsi="Verdana"/>
+                <w:sz w:val="20"/>
+                <w:szCs w:val="20"/>
+              </w:rPr>
+              <w:t xml:space="preserve"> days of the programme around 1000 dogs and 150 cats had been vaccinated. At an average we vaccinate 40 to 50 dogs every month.</w:t>
             </w:r>
           </w:p>
         </w:tc>
@@ -985,8 +1253,9 @@
                 <w:sz w:val="20"/>
                 <w:szCs w:val="20"/>
               </w:rPr>
-              <w:t>Adoptio</w:t>
-            </w:r>
+              <w:t xml:space="preserve">#They run </w:t>
+            </w:r>
+            <w:proofErr w:type="spellStart"/>
             <w:r>
               <w:rPr>
                 <w:rFonts w:ascii="Verdana" w:hAnsi="Verdana"/>
@@ -995,8 +1264,9 @@
                 <w:sz w:val="20"/>
                 <w:szCs w:val="20"/>
               </w:rPr>
-              <w:t>-</w:t>
-            </w:r>
+              <w:t>Adoptio</w:t>
+            </w:r>
+            <w:proofErr w:type="spellEnd"/>
             <w:r>
               <w:rPr>
                 <w:rFonts w:ascii="Verdana" w:hAnsi="Verdana"/>
@@ -1005,8 +1275,9 @@
                 <w:sz w:val="20"/>
                 <w:szCs w:val="20"/>
               </w:rPr>
-              <w:t>n Progra</w:t>
-            </w:r>
+              <w:t xml:space="preserve">-n </w:t>
+            </w:r>
+            <w:proofErr w:type="spellStart"/>
             <w:r>
               <w:rPr>
                 <w:rFonts w:ascii="Verdana" w:hAnsi="Verdana"/>
@@ -1015,9 +1286,13 @@
                 <w:sz w:val="20"/>
                 <w:szCs w:val="20"/>
               </w:rPr>
-              <w:t>-</w:t>
-            </w:r>
-            <w:r>
+              <w:t>Progra-mme</w:t>
+            </w:r>
+            <w:proofErr w:type="spellEnd"/>
+          </w:p>
+          <w:p>
+            <w:pPr>
+              <w:pStyle w:val="PlainText"/>
               <w:rPr>
                 <w:rFonts w:ascii="Verdana" w:hAnsi="Verdana"/>
                 <w:b/>
@@ -1025,12 +1300,193 @@
                 <w:sz w:val="20"/>
                 <w:szCs w:val="20"/>
               </w:rPr>
-              <w:t>mme</w:t>
-            </w:r>
-          </w:p>
-          <w:p>
-            <w:pPr>
-              <w:pStyle w:val="PlainText"/>
+            </w:pPr>
+          </w:p>
+          <w:p>
+            <w:pPr>
+              <w:pStyle w:val="PlainText"/>
+              <w:rPr>
+                <w:rFonts w:ascii="Verdana" w:hAnsi="Verdana"/>
+                <w:sz w:val="20"/>
+                <w:szCs w:val="20"/>
+              </w:rPr>
+            </w:pPr>
+            <w:r>
+              <w:rPr>
+                <w:rFonts w:ascii="Verdana" w:hAnsi="Verdana"/>
+                <w:sz w:val="20"/>
+                <w:szCs w:val="20"/>
+              </w:rPr>
+              <w:t xml:space="preserve">#Their </w:t>
+            </w:r>
+            <w:r>
+              <w:rPr>
+                <w:rFonts w:ascii="Verdana" w:hAnsi="Verdana"/>
+                <w:sz w:val="20"/>
+                <w:szCs w:val="20"/>
+              </w:rPr>
+              <w:t xml:space="preserve">vans distribute about 200 packets of food </w:t>
+            </w:r>
+            <w:proofErr w:type="spellStart"/>
+            <w:r>
+              <w:rPr>
+                <w:rFonts w:ascii="Verdana" w:hAnsi="Verdana"/>
+                <w:sz w:val="20"/>
+                <w:szCs w:val="20"/>
+              </w:rPr>
+              <w:t>everyday</w:t>
+            </w:r>
+            <w:proofErr w:type="spellEnd"/>
+            <w:r>
+              <w:rPr>
+                <w:rFonts w:ascii="Verdana" w:hAnsi="Verdana"/>
+                <w:sz w:val="20"/>
+                <w:szCs w:val="20"/>
+              </w:rPr>
+              <w:t xml:space="preserve"> to the stray animals.</w:t>
+            </w:r>
+          </w:p>
+          <w:p>
+            <w:pPr>
+              <w:pStyle w:val="PlainText"/>
+              <w:rPr>
+                <w:rFonts w:ascii="Verdana" w:hAnsi="Verdana"/>
+                <w:sz w:val="20"/>
+                <w:szCs w:val="20"/>
+              </w:rPr>
+            </w:pPr>
+          </w:p>
+          <w:p>
+            <w:pPr>
+              <w:pStyle w:val="PlainText"/>
+              <w:rPr>
+                <w:rFonts w:ascii="Verdana" w:hAnsi="Verdana"/>
+                <w:sz w:val="20"/>
+                <w:szCs w:val="20"/>
+              </w:rPr>
+            </w:pPr>
+            <w:r>
+              <w:rPr>
+                <w:rFonts w:ascii="Verdana" w:hAnsi="Verdana"/>
+                <w:sz w:val="20"/>
+                <w:szCs w:val="20"/>
+              </w:rPr>
+              <w:lastRenderedPageBreak/>
+              <w:t>#Thei</w:t>
+            </w:r>
+            <w:r>
+              <w:rPr>
+                <w:rFonts w:ascii="Verdana" w:hAnsi="Verdana"/>
+                <w:sz w:val="20"/>
+                <w:szCs w:val="20"/>
+              </w:rPr>
+              <w:t>r Mobile Clinic gives door to door service to poor owners of cows, pigs, etc.</w:t>
+            </w:r>
+          </w:p>
+          <w:p>
+            <w:pPr>
+              <w:pStyle w:val="PlainText"/>
+              <w:rPr>
+                <w:rFonts w:ascii="Verdana" w:hAnsi="Verdana"/>
+                <w:sz w:val="20"/>
+                <w:szCs w:val="20"/>
+              </w:rPr>
+            </w:pPr>
+          </w:p>
+          <w:p>
+            <w:pPr>
+              <w:pStyle w:val="PlainText"/>
+              <w:rPr>
+                <w:rFonts w:ascii="Verdana" w:hAnsi="Verdana"/>
+                <w:sz w:val="20"/>
+                <w:szCs w:val="20"/>
+              </w:rPr>
+            </w:pPr>
+            <w:r>
+              <w:rPr>
+                <w:rFonts w:ascii="Verdana" w:hAnsi="Verdana"/>
+                <w:sz w:val="20"/>
+                <w:szCs w:val="20"/>
+              </w:rPr>
+              <w:t xml:space="preserve">#They </w:t>
+            </w:r>
+            <w:r>
+              <w:rPr>
+                <w:rFonts w:ascii="Verdana" w:hAnsi="Verdana"/>
+                <w:sz w:val="20"/>
+                <w:szCs w:val="20"/>
+              </w:rPr>
+              <w:t>attend to many birds that are injured in road accidents</w:t>
+            </w:r>
+          </w:p>
+          <w:p>
+            <w:pPr>
+              <w:pStyle w:val="PlainText"/>
+              <w:rPr>
+                <w:rFonts w:ascii="Verdana" w:hAnsi="Verdana"/>
+                <w:sz w:val="20"/>
+                <w:szCs w:val="20"/>
+              </w:rPr>
+            </w:pPr>
+          </w:p>
+          <w:p>
+            <w:pPr>
+              <w:pStyle w:val="PlainText"/>
+              <w:rPr>
+                <w:rFonts w:ascii="Verdana" w:hAnsi="Verdana"/>
+                <w:sz w:val="20"/>
+                <w:szCs w:val="20"/>
+              </w:rPr>
+            </w:pPr>
+          </w:p>
+          <w:p>
+            <w:pPr>
+              <w:pStyle w:val="PlainText"/>
+              <w:rPr>
+                <w:rFonts w:ascii="Courier New" w:hAnsi="Courier New" w:cs="Courier New"/>
+              </w:rPr>
+            </w:pPr>
+          </w:p>
+        </w:tc>
+        <w:tc>
+          <w:tcPr>
+            <w:tcW w:w="1276" w:type="dxa"/>
+          </w:tcPr>
+          <w:p>
+            <w:pPr>
+              <w:pStyle w:val="PlainText"/>
+              <w:rPr>
+                <w:rFonts w:ascii="Verdana" w:hAnsi="Verdana"/>
+                <w:sz w:val="20"/>
+                <w:szCs w:val="20"/>
+              </w:rPr>
+            </w:pPr>
+            <w:r>
+              <w:rPr>
+                <w:rFonts w:ascii="Courier New" w:hAnsi="Courier New" w:cs="Courier New"/>
+              </w:rPr>
+              <w:lastRenderedPageBreak/>
+              <w:t>#</w:t>
+            </w:r>
+            <w:r>
+              <w:rPr>
+                <w:rFonts w:ascii="Verdana" w:hAnsi="Verdana"/>
+                <w:sz w:val="20"/>
+                <w:szCs w:val="20"/>
+              </w:rPr>
+              <w:t xml:space="preserve"> three-four times we organise </w:t>
+            </w:r>
+          </w:p>
+          <w:p>
+            <w:pPr>
+              <w:pStyle w:val="PlainText"/>
+              <w:rPr>
+                <w:rFonts w:ascii="Verdana" w:hAnsi="Verdana"/>
+                <w:sz w:val="20"/>
+                <w:szCs w:val="20"/>
+              </w:rPr>
+            </w:pPr>
+            <w:r>
               <w:rPr>
                 <w:rFonts w:ascii="Verdana" w:hAnsi="Verdana"/>
                 <w:b/>
@@ -1038,117 +1494,37 @@
                 <w:sz w:val="20"/>
                 <w:szCs w:val="20"/>
               </w:rPr>
-            </w:pPr>
-          </w:p>
-          <w:p>
-            <w:pPr>
-              <w:pStyle w:val="PlainText"/>
-              <w:rPr>
-                <w:rFonts w:ascii="Verdana" w:hAnsi="Verdana"/>
-                <w:sz w:val="20"/>
-                <w:szCs w:val="20"/>
-              </w:rPr>
-            </w:pPr>
-            <w:r>
-              <w:rPr>
-                <w:rFonts w:ascii="Verdana" w:hAnsi="Verdana"/>
-                <w:sz w:val="20"/>
-                <w:szCs w:val="20"/>
-              </w:rPr>
-              <w:t>vans distribute about 200 packets of food everyday to the stray animals.</w:t>
-            </w:r>
-          </w:p>
-          <w:p>
-            <w:pPr>
-              <w:pStyle w:val="PlainText"/>
-              <w:rPr>
-                <w:rFonts w:ascii="Verdana" w:hAnsi="Verdana"/>
-                <w:sz w:val="20"/>
-                <w:szCs w:val="20"/>
-              </w:rPr>
-            </w:pPr>
-          </w:p>
-          <w:p>
-            <w:pPr>
-              <w:pStyle w:val="PlainText"/>
-              <w:rPr>
-                <w:rFonts w:ascii="Verdana" w:hAnsi="Verdana"/>
-                <w:sz w:val="20"/>
-                <w:szCs w:val="20"/>
-              </w:rPr>
-            </w:pPr>
-            <w:r>
-              <w:rPr>
-                <w:rFonts w:ascii="Verdana" w:hAnsi="Verdana"/>
-                <w:sz w:val="20"/>
-                <w:szCs w:val="20"/>
-              </w:rPr>
-              <w:t xml:space="preserve">Our Mobile Clinic </w:t>
-            </w:r>
-            <w:r>
-              <w:rPr>
-                <w:rFonts w:ascii="Verdana" w:hAnsi="Verdana"/>
-                <w:sz w:val="20"/>
-                <w:szCs w:val="20"/>
-              </w:rPr>
-              <w:lastRenderedPageBreak/>
-              <w:t>gives door to door service to poor owners of cows, pigs, etc.</w:t>
-            </w:r>
-          </w:p>
-          <w:p>
-            <w:pPr>
-              <w:pStyle w:val="PlainText"/>
-              <w:rPr>
-                <w:rFonts w:ascii="Verdana" w:hAnsi="Verdana"/>
-                <w:sz w:val="20"/>
-                <w:szCs w:val="20"/>
-              </w:rPr>
-            </w:pPr>
-          </w:p>
-          <w:p>
-            <w:pPr>
-              <w:pStyle w:val="PlainText"/>
-              <w:rPr>
-                <w:rFonts w:ascii="Verdana" w:hAnsi="Verdana"/>
-                <w:sz w:val="20"/>
-                <w:szCs w:val="20"/>
-              </w:rPr>
-            </w:pPr>
-            <w:r>
-              <w:rPr>
-                <w:rFonts w:ascii="Verdana" w:hAnsi="Verdana"/>
-                <w:sz w:val="20"/>
-                <w:szCs w:val="20"/>
-              </w:rPr>
-              <w:t>attend to many birds that are injured in road accidents</w:t>
-            </w:r>
-          </w:p>
-          <w:p>
-            <w:pPr>
-              <w:pStyle w:val="PlainText"/>
-              <w:rPr>
-                <w:rFonts w:ascii="Verdana" w:hAnsi="Verdana"/>
-                <w:sz w:val="20"/>
-                <w:szCs w:val="20"/>
-              </w:rPr>
-            </w:pPr>
-          </w:p>
-          <w:p>
-            <w:pPr>
-              <w:pStyle w:val="PlainText"/>
-              <w:rPr>
-                <w:rFonts w:ascii="Verdana" w:hAnsi="Verdana"/>
-                <w:sz w:val="20"/>
-                <w:szCs w:val="20"/>
-              </w:rPr>
-            </w:pPr>
-            <w:r>
-              <w:rPr>
-                <w:rFonts w:ascii="Verdana" w:hAnsi="Verdana"/>
-                <w:sz w:val="20"/>
-                <w:szCs w:val="20"/>
-              </w:rPr>
-              <w:t xml:space="preserve">three-four times we organise </w:t>
+              <w:t>Free Animal Check Up and Anti-Rabies Vaccination Camps</w:t>
+            </w:r>
+            <w:r>
+              <w:rPr>
+                <w:rFonts w:ascii="Verdana" w:hAnsi="Verdana"/>
+                <w:sz w:val="20"/>
+                <w:szCs w:val="20"/>
+              </w:rPr>
+              <w:t>.</w:t>
+            </w:r>
+          </w:p>
+          <w:p>
+            <w:pPr>
+              <w:pStyle w:val="PlainText"/>
+              <w:rPr>
+                <w:rFonts w:ascii="Courier New" w:hAnsi="Courier New" w:cs="Courier New"/>
+              </w:rPr>
+            </w:pPr>
+          </w:p>
+          <w:p>
+            <w:pPr>
+              <w:pStyle w:val="PlainText"/>
+              <w:rPr>
+                <w:rFonts w:ascii="Courier New" w:hAnsi="Courier New" w:cs="Courier New"/>
+              </w:rPr>
+            </w:pPr>
+            <w:r>
+              <w:rPr>
+                <w:rFonts w:ascii="Courier New" w:hAnsi="Courier New" w:cs="Courier New"/>
+              </w:rPr>
+              <w:t>#</w:t>
             </w:r>
             <w:r>
               <w:rPr>
@@ -1158,34 +1534,9 @@
                 <w:sz w:val="20"/>
                 <w:szCs w:val="20"/>
               </w:rPr>
-              <w:t>Free Animal Check Up and Anti-Rabies Vaccination Camps</w:t>
-            </w:r>
-            <w:r>
-              <w:rPr>
-                <w:rFonts w:ascii="Verdana" w:hAnsi="Verdana"/>
-                <w:sz w:val="20"/>
-                <w:szCs w:val="20"/>
-              </w:rPr>
-              <w:t>.</w:t>
-            </w:r>
-          </w:p>
-          <w:p>
-            <w:pPr>
-              <w:pStyle w:val="PlainText"/>
-              <w:rPr>
-                <w:rFonts w:ascii="Verdana" w:hAnsi="Verdana"/>
-                <w:sz w:val="20"/>
-                <w:szCs w:val="20"/>
-              </w:rPr>
-            </w:pPr>
-          </w:p>
-          <w:p>
-            <w:pPr>
-              <w:pStyle w:val="PlainText"/>
-              <w:rPr>
-                <w:rFonts w:ascii="Courier New" w:hAnsi="Courier New" w:cs="Courier New"/>
-              </w:rPr>
-            </w:pPr>
+              <w:t xml:space="preserve"> free mobile anti-</w:t>
+            </w:r>
+            <w:proofErr w:type="spellStart"/>
             <w:r>
               <w:rPr>
                 <w:rFonts w:ascii="Verdana" w:hAnsi="Verdana"/>
@@ -1194,16 +1545,9 @@
                 <w:sz w:val="20"/>
                 <w:szCs w:val="20"/>
               </w:rPr>
-              <w:t>free mobile anti-rabbies vaccination</w:t>
-            </w:r>
-            <w:r>
-              <w:rPr>
-                <w:rFonts w:ascii="Verdana" w:hAnsi="Verdana"/>
-                <w:sz w:val="20"/>
-                <w:szCs w:val="20"/>
-              </w:rPr>
-              <w:t xml:space="preserve"> and </w:t>
-            </w:r>
+              <w:t>rabbies</w:t>
+            </w:r>
+            <w:proofErr w:type="spellEnd"/>
             <w:r>
               <w:rPr>
                 <w:rFonts w:ascii="Verdana" w:hAnsi="Verdana"/>
@@ -1212,25 +1556,31 @@
                 <w:sz w:val="20"/>
                 <w:szCs w:val="20"/>
               </w:rPr>
+              <w:t xml:space="preserve"> vaccination</w:t>
+            </w:r>
+            <w:r>
+              <w:rPr>
+                <w:rFonts w:ascii="Verdana" w:hAnsi="Verdana"/>
+                <w:sz w:val="20"/>
+                <w:szCs w:val="20"/>
+              </w:rPr>
+              <w:t xml:space="preserve"> and </w:t>
+            </w:r>
+            <w:r>
+              <w:rPr>
+                <w:rFonts w:ascii="Verdana" w:hAnsi="Verdana"/>
+                <w:b/>
+                <w:bCs/>
+                <w:sz w:val="20"/>
+                <w:szCs w:val="20"/>
+              </w:rPr>
+              <w:lastRenderedPageBreak/>
               <w:t>clinic services for animals</w:t>
             </w:r>
           </w:p>
         </w:tc>
         <w:tc>
           <w:tcPr>
-            <w:tcW w:w="1276" w:type="dxa"/>
-          </w:tcPr>
-          <w:p>
-            <w:pPr>
-              <w:pStyle w:val="PlainText"/>
-              <w:rPr>
-                <w:rFonts w:ascii="Courier New" w:hAnsi="Courier New" w:cs="Courier New"/>
-              </w:rPr>
-            </w:pPr>
-          </w:p>
-        </w:tc>
-        <w:tc>
-          <w:tcPr>
             <w:tcW w:w="1334" w:type="dxa"/>
           </w:tcPr>
           <w:p>
@@ -1246,15 +1596,8 @@
                 <w:sz w:val="20"/>
                 <w:szCs w:val="20"/>
               </w:rPr>
-              <w:t>#</w:t>
-            </w:r>
-            <w:r>
-              <w:rPr>
-                <w:rFonts w:ascii="Verdana" w:hAnsi="Verdana"/>
-                <w:sz w:val="20"/>
-                <w:szCs w:val="20"/>
-              </w:rPr>
-              <w:t>two full time surgeons, three-office staffs, two compounders, three drivers and fifteen helpers.</w:t>
+              <w:lastRenderedPageBreak/>
+              <w:t>#two full time surgeons, three-office staffs, two compounders, three drivers and fifteen helpers.</w:t>
             </w:r>
           </w:p>
         </w:tc>
@@ -1287,6 +1630,13 @@
                 <w:rFonts w:ascii="Courier New" w:hAnsi="Courier New" w:cs="Courier New"/>
               </w:rPr>
             </w:pPr>
+            <w:r>
+              <w:rPr>
+                <w:rFonts w:ascii="Courier New" w:hAnsi="Courier New" w:cs="Courier New"/>
+              </w:rPr>
+              <w:lastRenderedPageBreak/>
+              <w:t>3.</w:t>
+            </w:r>
           </w:p>
         </w:tc>
         <w:tc>
@@ -1300,6 +1650,37 @@
                 <w:rFonts w:ascii="Courier New" w:hAnsi="Courier New" w:cs="Courier New"/>
               </w:rPr>
             </w:pPr>
+            <w:r>
+              <w:rPr>
+                <w:rFonts w:ascii="Courier New" w:hAnsi="Courier New" w:cs="Courier New"/>
+              </w:rPr>
+              <w:t>PETA India(</w:t>
+            </w:r>
+            <w:r>
+              <w:rPr>
+                <w:rFonts w:ascii="Arial" w:hAnsi="Arial" w:cs="Arial"/>
+                <w:b/>
+                <w:bCs/>
+                <w:color w:val="252525"/>
+                <w:shd w:val="clear" w:color="auto" w:fill="FFFFFF"/>
+              </w:rPr>
+              <w:t>People for the Ethical Treatment of Animals</w:t>
+            </w:r>
+            <w:r>
+              <w:rPr>
+                <w:rStyle w:val="apple-converted-space"/>
+                <w:rFonts w:ascii="Arial" w:hAnsi="Arial" w:cs="Arial"/>
+                <w:color w:val="252525"/>
+                <w:shd w:val="clear" w:color="auto" w:fill="FFFFFF"/>
+              </w:rPr>
+              <w:t> </w:t>
+            </w:r>
+            <w:r>
+              <w:rPr>
+                <w:rFonts w:ascii="Courier New" w:hAnsi="Courier New" w:cs="Courier New"/>
+              </w:rPr>
+              <w:t>)</w:t>
+            </w:r>
           </w:p>
         </w:tc>
         <w:tc>
@@ -1313,6 +1694,50 @@
                 <w:rFonts w:ascii="Courier New" w:hAnsi="Courier New" w:cs="Courier New"/>
               </w:rPr>
             </w:pPr>
+            <w:r>
+              <w:rPr>
+                <w:rStyle w:val="apple-converted-space"/>
+                <w:rFonts w:ascii="Arial" w:hAnsi="Arial" w:cs="Arial"/>
+                <w:color w:val="222222"/>
+                <w:shd w:val="clear" w:color="auto" w:fill="FFFFFF"/>
+              </w:rPr>
+              <w:t> </w:t>
+            </w:r>
+            <w:r>
+              <w:rPr>
+                <w:rStyle w:val="address"/>
+                <w:rFonts w:ascii="Arial" w:hAnsi="Arial" w:cs="Arial"/>
+                <w:color w:val="878787"/>
+                <w:sz w:val="18"/>
+                <w:szCs w:val="18"/>
+                <w:shd w:val="clear" w:color="auto" w:fill="FFFFFF"/>
+              </w:rPr>
+              <w:t xml:space="preserve">PO Box 28260, </w:t>
+            </w:r>
+            <w:proofErr w:type="spellStart"/>
+            <w:r>
+              <w:rPr>
+                <w:rStyle w:val="address"/>
+                <w:rFonts w:ascii="Arial" w:hAnsi="Arial" w:cs="Arial"/>
+                <w:color w:val="878787"/>
+                <w:sz w:val="18"/>
+                <w:szCs w:val="18"/>
+                <w:shd w:val="clear" w:color="auto" w:fill="FFFFFF"/>
+              </w:rPr>
+              <w:t>Juhu</w:t>
+            </w:r>
+            <w:proofErr w:type="spellEnd"/>
+            <w:r>
+              <w:rPr>
+                <w:rStyle w:val="address"/>
+                <w:rFonts w:ascii="Arial" w:hAnsi="Arial" w:cs="Arial"/>
+                <w:color w:val="878787"/>
+                <w:sz w:val="18"/>
+                <w:szCs w:val="18"/>
+                <w:shd w:val="clear" w:color="auto" w:fill="FFFFFF"/>
+              </w:rPr>
+              <w:t>, Mumbai 400 049, India.</w:t>
+            </w:r>
           </w:p>
         </w:tc>
         <w:tc>
@@ -1326,6 +1751,26 @@
                 <w:rFonts w:ascii="Courier New" w:hAnsi="Courier New" w:cs="Courier New"/>
               </w:rPr>
             </w:pPr>
+            <w:r>
+              <w:rPr>
+                <w:rFonts w:ascii="Courier New" w:hAnsi="Courier New" w:cs="Courier New"/>
+              </w:rPr>
+              <w:t>Work for</w:t>
+            </w:r>
+          </w:p>
+          <w:p>
+            <w:pPr>
+              <w:pStyle w:val="PlainText"/>
+              <w:rPr>
+                <w:rFonts w:ascii="Courier New" w:hAnsi="Courier New" w:cs="Courier New"/>
+              </w:rPr>
+            </w:pPr>
+            <w:r>
+              <w:rPr>
+                <w:rFonts w:ascii="Courier New" w:hAnsi="Courier New" w:cs="Courier New"/>
+              </w:rPr>
+              <w:t xml:space="preserve">Rights of animals. </w:t>
+            </w:r>
           </w:p>
         </w:tc>
         <w:tc>
@@ -1352,6 +1797,12 @@
                 <w:rFonts w:ascii="Courier New" w:hAnsi="Courier New" w:cs="Courier New"/>
               </w:rPr>
             </w:pPr>
+            <w:r>
+              <w:rPr>
+                <w:rFonts w:ascii="Courier New" w:hAnsi="Courier New" w:cs="Courier New"/>
+              </w:rPr>
+              <w:t>http://www.petaindia.com/</w:t>
+            </w:r>
           </w:p>
         </w:tc>
         <w:tc>
@@ -1365,6 +1816,23 @@
                 <w:rFonts w:ascii="Courier New" w:hAnsi="Courier New" w:cs="Courier New"/>
               </w:rPr>
             </w:pPr>
+            <w:hyperlink r:id="rId6" w:history="1">
+              <w:r>
+                <w:rPr>
+                  <w:rStyle w:val="Hyperlink"/>
+                  <w:rFonts w:ascii="Courier New" w:hAnsi="Courier New" w:cs="Courier New"/>
+                </w:rPr>
+                <w:t>http://www.petaindia.com/about-peta/victories/</w:t>
+              </w:r>
+            </w:hyperlink>
+          </w:p>
+          <w:p>
+            <w:pPr>
+              <w:pStyle w:val="PlainText"/>
+              <w:rPr>
+                <w:rFonts w:ascii="Courier New" w:hAnsi="Courier New" w:cs="Courier New"/>
+              </w:rPr>
+            </w:pPr>
           </w:p>
         </w:tc>
         <w:tc>
@@ -1378,6 +1846,91 @@
                 <w:rFonts w:ascii="Courier New" w:hAnsi="Courier New" w:cs="Courier New"/>
               </w:rPr>
             </w:pPr>
+            <w:r>
+              <w:rPr>
+                <w:rFonts w:ascii="Courier New" w:hAnsi="Courier New" w:cs="Courier New"/>
+              </w:rPr>
+              <w:t>#Run various campaign to be kind for animals.</w:t>
+            </w:r>
+          </w:p>
+          <w:p>
+            <w:pPr>
+              <w:pStyle w:val="PlainText"/>
+              <w:rPr>
+                <w:rFonts w:ascii="Courier New" w:hAnsi="Courier New" w:cs="Courier New"/>
+              </w:rPr>
+            </w:pPr>
+          </w:p>
+          <w:p>
+            <w:pPr>
+              <w:pStyle w:val="PlainText"/>
+              <w:rPr>
+                <w:rFonts w:ascii="Courier New" w:hAnsi="Courier New" w:cs="Courier New"/>
+              </w:rPr>
+            </w:pPr>
+            <w:r>
+              <w:rPr>
+                <w:rFonts w:ascii="Courier New" w:hAnsi="Courier New" w:cs="Courier New"/>
+              </w:rPr>
+              <w:t>#</w:t>
+            </w:r>
+            <w:proofErr w:type="gramStart"/>
+            <w:r>
+              <w:rPr>
+                <w:rFonts w:ascii="Courier New" w:hAnsi="Courier New" w:cs="Courier New"/>
+              </w:rPr>
+              <w:t>file</w:t>
+            </w:r>
+            <w:proofErr w:type="gramEnd"/>
+            <w:r>
+              <w:rPr>
+                <w:rFonts w:ascii="Courier New" w:hAnsi="Courier New" w:cs="Courier New"/>
+              </w:rPr>
+              <w:t xml:space="preserve"> various petition in court to enforce law for the welfare of animals.</w:t>
+            </w:r>
+          </w:p>
+          <w:p>
+            <w:pPr>
+              <w:pStyle w:val="PlainText"/>
+              <w:rPr>
+                <w:rFonts w:ascii="Courier New" w:hAnsi="Courier New" w:cs="Courier New"/>
+              </w:rPr>
+            </w:pPr>
+          </w:p>
+          <w:p>
+            <w:pPr>
+              <w:pStyle w:val="PlainText"/>
+              <w:rPr>
+                <w:rFonts w:ascii="Courier New" w:hAnsi="Courier New" w:cs="Courier New"/>
+              </w:rPr>
+            </w:pPr>
+            <w:r>
+              <w:rPr>
+                <w:rFonts w:ascii="Courier New" w:hAnsi="Courier New" w:cs="Courier New"/>
+              </w:rPr>
+              <w:t xml:space="preserve">#protest against the unfair treatment towards animals to use </w:t>
+            </w:r>
+            <w:r>
+              <w:rPr>
+                <w:rFonts w:ascii="Courier New" w:hAnsi="Courier New" w:cs="Courier New"/>
+              </w:rPr>
+              <w:lastRenderedPageBreak/>
+              <w:t xml:space="preserve">them for </w:t>
+            </w:r>
+            <w:proofErr w:type="gramStart"/>
+            <w:r>
+              <w:rPr>
+                <w:rFonts w:ascii="Courier New" w:hAnsi="Courier New" w:cs="Courier New"/>
+              </w:rPr>
+              <w:t>entertainment ,leather</w:t>
+            </w:r>
+            <w:proofErr w:type="gramEnd"/>
+            <w:r>
+              <w:rPr>
+                <w:rFonts w:ascii="Courier New" w:hAnsi="Courier New" w:cs="Courier New"/>
+              </w:rPr>
+              <w:t xml:space="preserve"> and for other products. </w:t>
+            </w:r>
           </w:p>
         </w:tc>
         <w:tc>
@@ -1391,6 +1944,60 @@
                 <w:rFonts w:ascii="Courier New" w:hAnsi="Courier New" w:cs="Courier New"/>
               </w:rPr>
             </w:pPr>
+            <w:r>
+              <w:rPr>
+                <w:rFonts w:ascii="Helvetica" w:hAnsi="Helvetica" w:cs="Helvetica"/>
+                <w:color w:val="000000"/>
+                <w:sz w:val="20"/>
+                <w:szCs w:val="20"/>
+                <w:shd w:val="clear" w:color="auto" w:fill="FFFFFF"/>
+              </w:rPr>
+              <w:lastRenderedPageBreak/>
+              <w:t>#</w:t>
+            </w:r>
+            <w:r>
+              <w:rPr>
+                <w:rFonts w:ascii="Helvetica" w:hAnsi="Helvetica" w:cs="Helvetica"/>
+                <w:color w:val="000000"/>
+                <w:sz w:val="20"/>
+                <w:szCs w:val="20"/>
+                <w:shd w:val="clear" w:color="auto" w:fill="FFFFFF"/>
+              </w:rPr>
+              <w:t xml:space="preserve">PETA's strength is the fact that they are known </w:t>
+            </w:r>
+            <w:proofErr w:type="spellStart"/>
+            <w:r>
+              <w:rPr>
+                <w:rFonts w:ascii="Helvetica" w:hAnsi="Helvetica" w:cs="Helvetica"/>
+                <w:color w:val="000000"/>
+                <w:sz w:val="20"/>
+                <w:szCs w:val="20"/>
+                <w:shd w:val="clear" w:color="auto" w:fill="FFFFFF"/>
+              </w:rPr>
+              <w:t>world wide</w:t>
+            </w:r>
+            <w:proofErr w:type="spellEnd"/>
+            <w:r>
+              <w:rPr>
+                <w:rFonts w:ascii="Helvetica" w:hAnsi="Helvetica" w:cs="Helvetica"/>
+                <w:color w:val="000000"/>
+                <w:sz w:val="20"/>
+                <w:szCs w:val="20"/>
+                <w:shd w:val="clear" w:color="auto" w:fill="FFFFFF"/>
+              </w:rPr>
+              <w:t xml:space="preserve"> &amp; that any corporation that mistreats an animal can expect to hear from them.</w:t>
+            </w:r>
+            <w:r>
+              <w:rPr>
+                <w:rStyle w:val="apple-converted-space"/>
+                <w:rFonts w:ascii="Helvetica" w:hAnsi="Helvetica" w:cs="Helvetica"/>
+                <w:color w:val="000000"/>
+                <w:sz w:val="20"/>
+                <w:szCs w:val="20"/>
+                <w:shd w:val="clear" w:color="auto" w:fill="FFFFFF"/>
+              </w:rPr>
+              <w:t> </w:t>
+            </w:r>
           </w:p>
         </w:tc>
         <w:tc>
@@ -1401,11 +2008,161 @@
             <w:pPr>
               <w:pStyle w:val="PlainText"/>
               <w:rPr>
-                <w:rFonts w:ascii="Courier New" w:hAnsi="Courier New" w:cs="Courier New"/>
-              </w:rPr>
-            </w:pPr>
-          </w:p>
-        </w:tc>
+                <w:rFonts w:ascii="Helvetica" w:hAnsi="Helvetica" w:cs="Helvetica"/>
+                <w:color w:val="000000"/>
+                <w:sz w:val="20"/>
+                <w:szCs w:val="20"/>
+                <w:shd w:val="clear" w:color="auto" w:fill="FFFFFF"/>
+              </w:rPr>
+            </w:pPr>
+            <w:r>
+              <w:rPr>
+                <w:rFonts w:ascii="Courier New" w:hAnsi="Courier New" w:cs="Courier New"/>
+              </w:rPr>
+              <w:t>#</w:t>
+            </w:r>
+            <w:r>
+              <w:rPr>
+                <w:rFonts w:ascii="Helvetica" w:hAnsi="Helvetica" w:cs="Helvetica"/>
+                <w:color w:val="000000"/>
+                <w:sz w:val="20"/>
+                <w:szCs w:val="20"/>
+                <w:shd w:val="clear" w:color="auto" w:fill="FFFFFF"/>
+              </w:rPr>
+              <w:t xml:space="preserve"> </w:t>
+            </w:r>
+            <w:r>
+              <w:rPr>
+                <w:rFonts w:ascii="Helvetica" w:hAnsi="Helvetica" w:cs="Helvetica"/>
+                <w:color w:val="000000"/>
+                <w:sz w:val="20"/>
+                <w:szCs w:val="20"/>
+                <w:shd w:val="clear" w:color="auto" w:fill="FFFFFF"/>
+              </w:rPr>
+              <w:t>PETA's main weakness is their unreasonable tactics used to</w:t>
+            </w:r>
+          </w:p>
+          <w:p>
+            <w:pPr>
+              <w:pStyle w:val="PlainText"/>
+              <w:rPr>
+                <w:rFonts w:ascii="Helvetica" w:hAnsi="Helvetica" w:cs="Helvetica"/>
+                <w:color w:val="000000"/>
+                <w:sz w:val="20"/>
+                <w:szCs w:val="20"/>
+                <w:shd w:val="clear" w:color="auto" w:fill="FFFFFF"/>
+              </w:rPr>
+            </w:pPr>
+            <w:r>
+              <w:rPr>
+                <w:rFonts w:ascii="Helvetica" w:hAnsi="Helvetica" w:cs="Helvetica"/>
+                <w:color w:val="000000"/>
+                <w:sz w:val="20"/>
+                <w:szCs w:val="20"/>
+                <w:shd w:val="clear" w:color="auto" w:fill="FFFFFF"/>
+              </w:rPr>
+              <w:t xml:space="preserve"> </w:t>
+            </w:r>
+            <w:proofErr w:type="gramStart"/>
+            <w:r>
+              <w:rPr>
+                <w:rFonts w:ascii="Helvetica" w:hAnsi="Helvetica" w:cs="Helvetica"/>
+                <w:color w:val="000000"/>
+                <w:sz w:val="20"/>
+                <w:szCs w:val="20"/>
+                <w:shd w:val="clear" w:color="auto" w:fill="FFFFFF"/>
+              </w:rPr>
+              <w:t>get</w:t>
+            </w:r>
+            <w:proofErr w:type="gramEnd"/>
+            <w:r>
+              <w:rPr>
+                <w:rFonts w:ascii="Helvetica" w:hAnsi="Helvetica" w:cs="Helvetica"/>
+                <w:color w:val="000000"/>
+                <w:sz w:val="20"/>
+                <w:szCs w:val="20"/>
+                <w:shd w:val="clear" w:color="auto" w:fill="FFFFFF"/>
+              </w:rPr>
+              <w:t xml:space="preserve"> their point across. I do </w:t>
+            </w:r>
+          </w:p>
+          <w:p>
+            <w:pPr>
+              <w:pStyle w:val="PlainText"/>
+              <w:rPr>
+                <w:rFonts w:ascii="Helvetica" w:hAnsi="Helvetica" w:cs="Helvetica"/>
+                <w:color w:val="000000"/>
+                <w:sz w:val="20"/>
+                <w:szCs w:val="20"/>
+                <w:shd w:val="clear" w:color="auto" w:fill="FFFFFF"/>
+              </w:rPr>
+            </w:pPr>
+            <w:r>
+              <w:rPr>
+                <w:rFonts w:ascii="Helvetica" w:hAnsi="Helvetica" w:cs="Helvetica"/>
+                <w:color w:val="000000"/>
+                <w:sz w:val="20"/>
+                <w:szCs w:val="20"/>
+                <w:shd w:val="clear" w:color="auto" w:fill="FFFFFF"/>
+              </w:rPr>
+              <w:t xml:space="preserve">give them </w:t>
+            </w:r>
+          </w:p>
+          <w:p>
+            <w:pPr>
+              <w:pStyle w:val="PlainText"/>
+              <w:rPr>
+                <w:rFonts w:ascii="Helvetica" w:hAnsi="Helvetica" w:cs="Helvetica"/>
+                <w:color w:val="000000"/>
+                <w:sz w:val="20"/>
+                <w:szCs w:val="20"/>
+                <w:shd w:val="clear" w:color="auto" w:fill="FFFFFF"/>
+              </w:rPr>
+            </w:pPr>
+            <w:r>
+              <w:rPr>
+                <w:rFonts w:ascii="Helvetica" w:hAnsi="Helvetica" w:cs="Helvetica"/>
+                <w:color w:val="000000"/>
+                <w:sz w:val="20"/>
+                <w:szCs w:val="20"/>
+                <w:shd w:val="clear" w:color="auto" w:fill="FFFFFF"/>
+              </w:rPr>
+              <w:t xml:space="preserve">credit for </w:t>
+            </w:r>
+          </w:p>
+          <w:p>
+            <w:pPr>
+              <w:pStyle w:val="PlainText"/>
+              <w:rPr>
+                <w:rFonts w:ascii="Courier New" w:hAnsi="Courier New" w:cs="Courier New"/>
+              </w:rPr>
+            </w:pPr>
+            <w:proofErr w:type="gramStart"/>
+            <w:r>
+              <w:rPr>
+                <w:rFonts w:ascii="Helvetica" w:hAnsi="Helvetica" w:cs="Helvetica"/>
+                <w:color w:val="000000"/>
+                <w:sz w:val="20"/>
+                <w:szCs w:val="20"/>
+                <w:shd w:val="clear" w:color="auto" w:fill="FFFFFF"/>
+              </w:rPr>
+              <w:t>raising</w:t>
+            </w:r>
+            <w:proofErr w:type="gramEnd"/>
+            <w:r>
+              <w:rPr>
+                <w:rFonts w:ascii="Helvetica" w:hAnsi="Helvetica" w:cs="Helvetica"/>
+                <w:color w:val="000000"/>
+                <w:sz w:val="20"/>
+                <w:szCs w:val="20"/>
+                <w:shd w:val="clear" w:color="auto" w:fill="FFFFFF"/>
+              </w:rPr>
+              <w:t xml:space="preserve"> our awareness on some animal issues, but outrageous acts will only turn people against them.</w:t>
+            </w:r>
+          </w:p>
+        </w:tc>
+        <w:bookmarkStart w:id="0" w:name="_GoBack"/>
+        <w:bookmarkEnd w:id="0"/>
       </w:tr>
       <w:tr>
         <w:trPr>
@@ -2076,6 +2833,16 @@
       <w:u w:val="single"/>
     </w:rPr>
   </w:style>
+  <w:style w:type="character" w:customStyle="1" w:styleId="apple-converted-space">
+    <w:name w:val="apple-converted-space"/>
+    <w:basedOn w:val="DefaultParagraphFont"/>
+    <w:rsid w:val="00B5605B"/>
+  </w:style>
+  <w:style w:type="character" w:customStyle="1" w:styleId="address">
+    <w:name w:val="address"/>
+    <w:basedOn w:val="DefaultParagraphFont"/>
+    <w:rsid w:val="004050D5"/>
+  </w:style>
 </w:styles>
 </file>
 
@@ -2323,6 +3090,16 @@
       <w:color w:val="0000FF" w:themeColor="hyperlink"/>
       <w:u w:val="single"/>
     </w:rPr>
+  </w:style>
+  <w:style w:type="character" w:customStyle="1" w:styleId="apple-converted-space">
+    <w:name w:val="apple-converted-space"/>
+    <w:basedOn w:val="DefaultParagraphFont"/>
+    <w:rsid w:val="00B5605B"/>
+  </w:style>
+  <w:style w:type="character" w:customStyle="1" w:styleId="address">
+    <w:name w:val="address"/>
+    <w:basedOn w:val="DefaultParagraphFont"/>
+    <w:rsid w:val="004050D5"/>
   </w:style>
 </w:styles>
 </file>

</xml_diff>

<commit_message>
7th entry in tableNGO
</commit_message>
<xml_diff>
--- a/tableNGO.docx
+++ b/tableNGO.docx
@@ -4321,6 +4321,1387 @@
               </w:rPr>
               <w:t xml:space="preserve"> network of 26 hospitals, 165 units, 2.5 Lakh members and 60 mobile units.</w:t>
             </w:r>
+          </w:p>
+        </w:tc>
+        <w:tc>
+          <w:tcPr>
+            <w:tcW w:w="500" w:type="pct"/>
+          </w:tcPr>
+          <w:p>
+            <w:pPr>
+              <w:pStyle w:val="PlainText"/>
+              <w:rPr>
+                <w:rFonts w:ascii="Times New Roman" w:hAnsi="Times New Roman" w:cs="Times New Roman"/>
+                <w:sz w:val="20"/>
+                <w:szCs w:val="20"/>
+              </w:rPr>
+            </w:pPr>
+          </w:p>
+        </w:tc>
+      </w:tr>
+      <w:tr>
+        <w:trPr>
+          <w:trHeight w:val="241"/>
+        </w:trPr>
+        <w:tc>
+          <w:tcPr>
+            <w:tcW w:w="500" w:type="pct"/>
+          </w:tcPr>
+          <w:p>
+            <w:pPr>
+              <w:pStyle w:val="PlainText"/>
+              <w:rPr>
+                <w:rFonts w:ascii="Times New Roman" w:hAnsi="Times New Roman" w:cs="Times New Roman"/>
+                <w:sz w:val="20"/>
+                <w:szCs w:val="20"/>
+              </w:rPr>
+            </w:pPr>
+            <w:r>
+              <w:rPr>
+                <w:rFonts w:ascii="Times New Roman" w:hAnsi="Times New Roman" w:cs="Times New Roman"/>
+                <w:sz w:val="20"/>
+                <w:szCs w:val="20"/>
+              </w:rPr>
+              <w:lastRenderedPageBreak/>
+              <w:t>7.</w:t>
+            </w:r>
+          </w:p>
+        </w:tc>
+        <w:tc>
+          <w:tcPr>
+            <w:tcW w:w="500" w:type="pct"/>
+          </w:tcPr>
+          <w:p>
+            <w:pPr>
+              <w:pStyle w:val="PlainText"/>
+              <w:rPr>
+                <w:rFonts w:ascii="Times New Roman" w:hAnsi="Times New Roman" w:cs="Times New Roman"/>
+                <w:sz w:val="20"/>
+                <w:szCs w:val="20"/>
+              </w:rPr>
+            </w:pPr>
+            <w:r>
+              <w:rPr>
+                <w:rFonts w:ascii="Times New Roman" w:hAnsi="Times New Roman" w:cs="Times New Roman"/>
+                <w:sz w:val="20"/>
+                <w:szCs w:val="20"/>
+              </w:rPr>
+              <w:t>AMTM</w:t>
+            </w:r>
+          </w:p>
+          <w:p>
+            <w:pPr>
+              <w:pStyle w:val="PlainText"/>
+              <w:rPr>
+                <w:rFonts w:ascii="Times New Roman" w:hAnsi="Times New Roman" w:cs="Times New Roman"/>
+                <w:sz w:val="20"/>
+                <w:szCs w:val="20"/>
+              </w:rPr>
+            </w:pPr>
+            <w:r>
+              <w:rPr>
+                <w:rFonts w:ascii="Times New Roman" w:hAnsi="Times New Roman" w:cs="Times New Roman"/>
+                <w:sz w:val="20"/>
+                <w:szCs w:val="20"/>
+              </w:rPr>
+              <w:t>(Animal Matter to Me{Mumbai})</w:t>
+            </w:r>
+          </w:p>
+        </w:tc>
+        <w:tc>
+          <w:tcPr>
+            <w:tcW w:w="500" w:type="pct"/>
+          </w:tcPr>
+          <w:p>
+            <w:pPr>
+              <w:pStyle w:val="style7"/>
+              <w:rPr>
+                <w:color w:val="000000" w:themeColor="text1"/>
+                <w:sz w:val="20"/>
+                <w:szCs w:val="20"/>
+              </w:rPr>
+            </w:pPr>
+            <w:r>
+              <w:rPr>
+                <w:color w:val="000000" w:themeColor="text1"/>
+                <w:sz w:val="20"/>
+                <w:szCs w:val="20"/>
+                <w:shd w:val="clear" w:color="auto" w:fill="F4F4F2"/>
+              </w:rPr>
+              <w:t>B 601, Blue Meadows,</w:t>
+            </w:r>
+            <w:r>
+              <w:rPr>
+                <w:color w:val="000000" w:themeColor="text1"/>
+                <w:sz w:val="20"/>
+                <w:szCs w:val="20"/>
+              </w:rPr>
+              <w:br/>
+            </w:r>
+            <w:proofErr w:type="spellStart"/>
+            <w:r>
+              <w:rPr>
+                <w:color w:val="000000" w:themeColor="text1"/>
+                <w:sz w:val="20"/>
+                <w:szCs w:val="20"/>
+                <w:shd w:val="clear" w:color="auto" w:fill="F4F4F2"/>
+              </w:rPr>
+              <w:t>Shyam</w:t>
+            </w:r>
+            <w:proofErr w:type="spellEnd"/>
+            <w:r>
+              <w:rPr>
+                <w:color w:val="000000" w:themeColor="text1"/>
+                <w:sz w:val="20"/>
+                <w:szCs w:val="20"/>
+                <w:shd w:val="clear" w:color="auto" w:fill="F4F4F2"/>
+              </w:rPr>
+              <w:t xml:space="preserve"> Nagar,</w:t>
+            </w:r>
+            <w:r>
+              <w:rPr>
+                <w:color w:val="000000" w:themeColor="text1"/>
+                <w:sz w:val="20"/>
+                <w:szCs w:val="20"/>
+              </w:rPr>
+              <w:br/>
+            </w:r>
+            <w:r>
+              <w:rPr>
+                <w:color w:val="000000" w:themeColor="text1"/>
+                <w:sz w:val="20"/>
+                <w:szCs w:val="20"/>
+                <w:shd w:val="clear" w:color="auto" w:fill="F4F4F2"/>
+              </w:rPr>
+              <w:t xml:space="preserve">Behind </w:t>
+            </w:r>
+            <w:proofErr w:type="spellStart"/>
+            <w:r>
+              <w:rPr>
+                <w:color w:val="000000" w:themeColor="text1"/>
+                <w:sz w:val="20"/>
+                <w:szCs w:val="20"/>
+                <w:shd w:val="clear" w:color="auto" w:fill="F4F4F2"/>
+              </w:rPr>
+              <w:t>Majas</w:t>
+            </w:r>
+            <w:proofErr w:type="spellEnd"/>
+            <w:r>
+              <w:rPr>
+                <w:color w:val="000000" w:themeColor="text1"/>
+                <w:sz w:val="20"/>
+                <w:szCs w:val="20"/>
+                <w:shd w:val="clear" w:color="auto" w:fill="F4F4F2"/>
+              </w:rPr>
+              <w:t xml:space="preserve"> Depot,</w:t>
+            </w:r>
+            <w:r>
+              <w:rPr>
+                <w:color w:val="000000" w:themeColor="text1"/>
+                <w:sz w:val="20"/>
+                <w:szCs w:val="20"/>
+              </w:rPr>
+              <w:br/>
+            </w:r>
+            <w:r>
+              <w:rPr>
+                <w:color w:val="000000" w:themeColor="text1"/>
+                <w:sz w:val="20"/>
+                <w:szCs w:val="20"/>
+                <w:shd w:val="clear" w:color="auto" w:fill="F4F4F2"/>
+              </w:rPr>
+              <w:t xml:space="preserve">Near </w:t>
+            </w:r>
+            <w:proofErr w:type="spellStart"/>
+            <w:r>
+              <w:rPr>
+                <w:color w:val="000000" w:themeColor="text1"/>
+                <w:sz w:val="20"/>
+                <w:szCs w:val="20"/>
+                <w:shd w:val="clear" w:color="auto" w:fill="F4F4F2"/>
+              </w:rPr>
+              <w:t>Ganpati</w:t>
+            </w:r>
+            <w:proofErr w:type="spellEnd"/>
+            <w:r>
+              <w:rPr>
+                <w:color w:val="000000" w:themeColor="text1"/>
+                <w:sz w:val="20"/>
+                <w:szCs w:val="20"/>
+                <w:shd w:val="clear" w:color="auto" w:fill="F4F4F2"/>
+              </w:rPr>
+              <w:t xml:space="preserve"> Temple,  </w:t>
+            </w:r>
+            <w:r>
+              <w:rPr>
+                <w:color w:val="000000" w:themeColor="text1"/>
+                <w:sz w:val="20"/>
+                <w:szCs w:val="20"/>
+              </w:rPr>
+              <w:br/>
+            </w:r>
+            <w:proofErr w:type="spellStart"/>
+            <w:r>
+              <w:rPr>
+                <w:color w:val="000000" w:themeColor="text1"/>
+                <w:sz w:val="20"/>
+                <w:szCs w:val="20"/>
+                <w:shd w:val="clear" w:color="auto" w:fill="F4F4F2"/>
+              </w:rPr>
+              <w:t>Jogeshwari</w:t>
+            </w:r>
+            <w:proofErr w:type="spellEnd"/>
+            <w:r>
+              <w:rPr>
+                <w:color w:val="000000" w:themeColor="text1"/>
+                <w:sz w:val="20"/>
+                <w:szCs w:val="20"/>
+                <w:shd w:val="clear" w:color="auto" w:fill="F4F4F2"/>
+              </w:rPr>
+              <w:t xml:space="preserve"> East</w:t>
+            </w:r>
+            <w:r>
+              <w:rPr>
+                <w:color w:val="000000" w:themeColor="text1"/>
+                <w:sz w:val="20"/>
+                <w:szCs w:val="20"/>
+              </w:rPr>
+              <w:br/>
+            </w:r>
+            <w:r>
+              <w:rPr>
+                <w:color w:val="000000" w:themeColor="text1"/>
+                <w:sz w:val="20"/>
+                <w:szCs w:val="20"/>
+                <w:shd w:val="clear" w:color="auto" w:fill="F4F4F2"/>
+              </w:rPr>
+              <w:t>Mumbai - 400060 </w:t>
+            </w:r>
+          </w:p>
+        </w:tc>
+        <w:tc>
+          <w:tcPr>
+            <w:tcW w:w="500" w:type="pct"/>
+          </w:tcPr>
+          <w:p>
+            <w:pPr>
+              <w:pStyle w:val="PlainText"/>
+              <w:rPr>
+                <w:rFonts w:ascii="Times New Roman" w:hAnsi="Times New Roman" w:cs="Times New Roman"/>
+                <w:sz w:val="20"/>
+                <w:szCs w:val="20"/>
+              </w:rPr>
+            </w:pPr>
+            <w:r>
+              <w:rPr>
+                <w:rFonts w:ascii="Times New Roman" w:hAnsi="Times New Roman" w:cs="Times New Roman"/>
+                <w:sz w:val="20"/>
+                <w:szCs w:val="20"/>
+              </w:rPr>
+              <w:t>Animal Welfare Charitable Trust.</w:t>
+            </w:r>
+          </w:p>
+        </w:tc>
+        <w:tc>
+          <w:tcPr>
+            <w:tcW w:w="500" w:type="pct"/>
+            <w:shd w:val="clear" w:color="auto" w:fill="auto"/>
+          </w:tcPr>
+          <w:p>
+            <w:pPr>
+              <w:pStyle w:val="PlainText"/>
+              <w:rPr>
+                <w:rStyle w:val="Strong"/>
+                <w:rFonts w:ascii="Times New Roman" w:hAnsi="Times New Roman" w:cs="Times New Roman"/>
+                <w:sz w:val="20"/>
+                <w:szCs w:val="20"/>
+              </w:rPr>
+            </w:pPr>
+            <w:r>
+              <w:rPr>
+                <w:rStyle w:val="Strong"/>
+                <w:rFonts w:ascii="Times New Roman" w:hAnsi="Times New Roman" w:cs="Times New Roman"/>
+                <w:sz w:val="20"/>
+                <w:szCs w:val="20"/>
+              </w:rPr>
+              <w:t>1300 animals(dogs and cats)</w:t>
+            </w:r>
+          </w:p>
+        </w:tc>
+        <w:tc>
+          <w:tcPr>
+            <w:tcW w:w="500" w:type="pct"/>
+          </w:tcPr>
+          <w:p>
+            <w:pPr>
+              <w:pStyle w:val="PlainText"/>
+              <w:rPr>
+                <w:rFonts w:ascii="Times New Roman" w:hAnsi="Times New Roman" w:cs="Times New Roman"/>
+                <w:sz w:val="20"/>
+                <w:szCs w:val="20"/>
+              </w:rPr>
+            </w:pPr>
+            <w:r>
+              <w:rPr>
+                <w:rFonts w:ascii="Times New Roman" w:hAnsi="Times New Roman" w:cs="Times New Roman"/>
+                <w:sz w:val="20"/>
+                <w:szCs w:val="20"/>
+              </w:rPr>
+              <w:t>http://www.petdig.com/info/pet/AMTM%20%20Mumbai/898/</w:t>
+            </w:r>
+          </w:p>
+        </w:tc>
+        <w:tc>
+          <w:tcPr>
+            <w:tcW w:w="500" w:type="pct"/>
+          </w:tcPr>
+          <w:p>
+            <w:pPr>
+              <w:pStyle w:val="PlainText"/>
+              <w:rPr>
+                <w:rStyle w:val="Strong"/>
+                <w:rFonts w:ascii="Times New Roman" w:hAnsi="Times New Roman" w:cs="Times New Roman"/>
+                <w:color w:val="000000" w:themeColor="text1"/>
+                <w:sz w:val="20"/>
+                <w:szCs w:val="20"/>
+                <w:shd w:val="clear" w:color="auto" w:fill="F4F4F2"/>
+              </w:rPr>
+            </w:pPr>
+            <w:r>
+              <w:rPr>
+                <w:rStyle w:val="Strong"/>
+                <w:rFonts w:ascii="Times New Roman" w:hAnsi="Times New Roman" w:cs="Times New Roman"/>
+                <w:sz w:val="20"/>
+                <w:szCs w:val="20"/>
+                <w:shd w:val="clear" w:color="auto" w:fill="F4F4F2"/>
+              </w:rPr>
+              <w:t>#</w:t>
+            </w:r>
+            <w:r>
+              <w:rPr>
+                <w:rStyle w:val="Strong"/>
+                <w:rFonts w:ascii="Times New Roman" w:hAnsi="Times New Roman" w:cs="Times New Roman"/>
+                <w:sz w:val="20"/>
+                <w:szCs w:val="20"/>
+                <w:shd w:val="clear" w:color="auto" w:fill="F4F4F2"/>
+              </w:rPr>
+              <w:t>feed more than 1000+ dogs and 300 cats at various shelters</w:t>
+            </w:r>
+            <w:r>
+              <w:rPr>
+                <w:rStyle w:val="apple-converted-space"/>
+                <w:rFonts w:ascii="Times New Roman" w:hAnsi="Times New Roman" w:cs="Times New Roman"/>
+                <w:sz w:val="20"/>
+                <w:szCs w:val="20"/>
+                <w:shd w:val="clear" w:color="auto" w:fill="F4F4F2"/>
+              </w:rPr>
+              <w:t> </w:t>
+            </w:r>
+            <w:r>
+              <w:rPr>
+                <w:rFonts w:ascii="Times New Roman" w:hAnsi="Times New Roman" w:cs="Times New Roman"/>
+                <w:sz w:val="20"/>
+                <w:szCs w:val="20"/>
+                <w:shd w:val="clear" w:color="auto" w:fill="F4F4F2"/>
+              </w:rPr>
+              <w:t>and on streets by organizing</w:t>
+            </w:r>
+            <w:r>
+              <w:rPr>
+                <w:rStyle w:val="apple-converted-space"/>
+                <w:rFonts w:ascii="Times New Roman" w:hAnsi="Times New Roman" w:cs="Times New Roman"/>
+                <w:sz w:val="20"/>
+                <w:szCs w:val="20"/>
+                <w:shd w:val="clear" w:color="auto" w:fill="F4F4F2"/>
+              </w:rPr>
+              <w:t> </w:t>
+            </w:r>
+            <w:r>
+              <w:rPr>
+                <w:rStyle w:val="Strong"/>
+                <w:rFonts w:ascii="Times New Roman" w:hAnsi="Times New Roman" w:cs="Times New Roman"/>
+                <w:sz w:val="20"/>
+                <w:szCs w:val="20"/>
+                <w:shd w:val="clear" w:color="auto" w:fill="F4F4F2"/>
+              </w:rPr>
+              <w:t>“FEEDING PROGRAMMES</w:t>
+            </w:r>
+            <w:r>
+              <w:rPr>
+                <w:rStyle w:val="Strong"/>
+                <w:rFonts w:ascii="Times New Roman" w:hAnsi="Times New Roman" w:cs="Times New Roman"/>
+                <w:color w:val="000000" w:themeColor="text1"/>
+                <w:sz w:val="20"/>
+                <w:szCs w:val="20"/>
+                <w:shd w:val="clear" w:color="auto" w:fill="F4F4F2"/>
+              </w:rPr>
+              <w:t>”</w:t>
+            </w:r>
+          </w:p>
+          <w:p>
+            <w:pPr>
+              <w:pStyle w:val="PlainText"/>
+              <w:rPr>
+                <w:rStyle w:val="Strong"/>
+                <w:rFonts w:ascii="Times New Roman" w:hAnsi="Times New Roman" w:cs="Times New Roman"/>
+                <w:color w:val="000000" w:themeColor="text1"/>
+                <w:sz w:val="20"/>
+                <w:szCs w:val="20"/>
+                <w:shd w:val="clear" w:color="auto" w:fill="F4F4F2"/>
+              </w:rPr>
+            </w:pPr>
+            <w:r>
+              <w:rPr>
+                <w:rStyle w:val="Strong"/>
+                <w:rFonts w:ascii="Times New Roman" w:hAnsi="Times New Roman" w:cs="Times New Roman"/>
+                <w:color w:val="000000" w:themeColor="text1"/>
+                <w:sz w:val="20"/>
+                <w:szCs w:val="20"/>
+                <w:shd w:val="clear" w:color="auto" w:fill="F4F4F2"/>
+              </w:rPr>
+              <w:t>-----------</w:t>
+            </w:r>
+          </w:p>
+          <w:p>
+            <w:pPr>
+              <w:pStyle w:val="PlainText"/>
+              <w:rPr>
+                <w:rStyle w:val="Strong"/>
+                <w:rFonts w:ascii="Times New Roman" w:hAnsi="Times New Roman" w:cs="Times New Roman"/>
+                <w:color w:val="000000" w:themeColor="text1"/>
+                <w:sz w:val="20"/>
+                <w:szCs w:val="20"/>
+                <w:shd w:val="clear" w:color="auto" w:fill="F4F4F2"/>
+              </w:rPr>
+            </w:pPr>
+            <w:r>
+              <w:rPr>
+                <w:rStyle w:val="Strong"/>
+                <w:rFonts w:ascii="Times New Roman" w:hAnsi="Times New Roman" w:cs="Times New Roman"/>
+                <w:color w:val="000000" w:themeColor="text1"/>
+                <w:sz w:val="20"/>
+                <w:szCs w:val="20"/>
+                <w:shd w:val="clear" w:color="auto" w:fill="F4F4F2"/>
+              </w:rPr>
+              <w:t xml:space="preserve">#Cat </w:t>
+            </w:r>
+            <w:proofErr w:type="spellStart"/>
+            <w:r>
+              <w:rPr>
+                <w:rStyle w:val="Strong"/>
+                <w:rFonts w:ascii="Times New Roman" w:hAnsi="Times New Roman" w:cs="Times New Roman"/>
+                <w:color w:val="000000" w:themeColor="text1"/>
+                <w:sz w:val="20"/>
+                <w:szCs w:val="20"/>
+                <w:shd w:val="clear" w:color="auto" w:fill="F4F4F2"/>
+              </w:rPr>
+              <w:t>steraliza</w:t>
+            </w:r>
+            <w:r>
+              <w:rPr>
+                <w:rStyle w:val="Strong"/>
+                <w:rFonts w:ascii="Times New Roman" w:hAnsi="Times New Roman" w:cs="Times New Roman"/>
+                <w:color w:val="000000" w:themeColor="text1"/>
+                <w:sz w:val="20"/>
+                <w:szCs w:val="20"/>
+                <w:shd w:val="clear" w:color="auto" w:fill="F4F4F2"/>
+              </w:rPr>
+              <w:lastRenderedPageBreak/>
+              <w:t>tion</w:t>
+            </w:r>
+            <w:proofErr w:type="spellEnd"/>
+          </w:p>
+          <w:p>
+            <w:pPr>
+              <w:pStyle w:val="PlainText"/>
+              <w:rPr>
+                <w:rStyle w:val="Strong"/>
+                <w:rFonts w:ascii="Times New Roman" w:hAnsi="Times New Roman" w:cs="Times New Roman"/>
+                <w:color w:val="000000" w:themeColor="text1"/>
+                <w:sz w:val="20"/>
+                <w:szCs w:val="20"/>
+                <w:shd w:val="clear" w:color="auto" w:fill="F4F4F2"/>
+              </w:rPr>
+            </w:pPr>
+            <w:r>
+              <w:rPr>
+                <w:rStyle w:val="Strong"/>
+                <w:rFonts w:ascii="Times New Roman" w:hAnsi="Times New Roman" w:cs="Times New Roman"/>
+                <w:color w:val="000000" w:themeColor="text1"/>
+                <w:sz w:val="20"/>
+                <w:szCs w:val="20"/>
+                <w:shd w:val="clear" w:color="auto" w:fill="F4F4F2"/>
+              </w:rPr>
+              <w:t>-----------</w:t>
+            </w:r>
+          </w:p>
+          <w:p>
+            <w:pPr>
+              <w:pStyle w:val="PlainText"/>
+              <w:rPr>
+                <w:rFonts w:ascii="Times New Roman" w:hAnsi="Times New Roman" w:cs="Times New Roman"/>
+                <w:color w:val="000000" w:themeColor="text1"/>
+                <w:sz w:val="20"/>
+                <w:szCs w:val="20"/>
+                <w:shd w:val="clear" w:color="auto" w:fill="F4F4F2"/>
+              </w:rPr>
+            </w:pPr>
+            <w:r>
+              <w:rPr>
+                <w:rStyle w:val="Strong"/>
+                <w:rFonts w:ascii="Times New Roman" w:hAnsi="Times New Roman" w:cs="Times New Roman"/>
+                <w:color w:val="000000" w:themeColor="text1"/>
+                <w:sz w:val="20"/>
+                <w:szCs w:val="20"/>
+                <w:shd w:val="clear" w:color="auto" w:fill="F4F4F2"/>
+              </w:rPr>
+              <w:t>#</w:t>
+            </w:r>
+            <w:r>
+              <w:rPr>
+                <w:rFonts w:ascii="Times New Roman" w:hAnsi="Times New Roman" w:cs="Times New Roman"/>
+                <w:color w:val="000000" w:themeColor="text1"/>
+                <w:sz w:val="20"/>
+                <w:szCs w:val="20"/>
+                <w:shd w:val="clear" w:color="auto" w:fill="F4F4F2"/>
+              </w:rPr>
+              <w:t xml:space="preserve"> </w:t>
+            </w:r>
+            <w:r>
+              <w:rPr>
+                <w:rFonts w:ascii="Times New Roman" w:hAnsi="Times New Roman" w:cs="Times New Roman"/>
+                <w:color w:val="000000" w:themeColor="text1"/>
+                <w:sz w:val="20"/>
+                <w:szCs w:val="20"/>
+                <w:shd w:val="clear" w:color="auto" w:fill="F4F4F2"/>
+              </w:rPr>
+              <w:t>Assistance to housing societies and residential enclaves and corporate and industries for vaccinations &amp; recovery is provided whenever needed</w:t>
+            </w:r>
+            <w:r>
+              <w:rPr>
+                <w:rFonts w:ascii="Times New Roman" w:hAnsi="Times New Roman" w:cs="Times New Roman"/>
+                <w:color w:val="000000" w:themeColor="text1"/>
+                <w:sz w:val="20"/>
+                <w:szCs w:val="20"/>
+                <w:shd w:val="clear" w:color="auto" w:fill="F4F4F2"/>
+              </w:rPr>
+              <w:t>.</w:t>
+            </w:r>
+          </w:p>
+          <w:p>
+            <w:pPr>
+              <w:pStyle w:val="PlainText"/>
+              <w:rPr>
+                <w:rFonts w:ascii="Times New Roman" w:hAnsi="Times New Roman" w:cs="Times New Roman"/>
+                <w:color w:val="000000" w:themeColor="text1"/>
+                <w:sz w:val="20"/>
+                <w:szCs w:val="20"/>
+                <w:shd w:val="clear" w:color="auto" w:fill="F4F4F2"/>
+              </w:rPr>
+            </w:pPr>
+            <w:r>
+              <w:rPr>
+                <w:rFonts w:ascii="Times New Roman" w:hAnsi="Times New Roman" w:cs="Times New Roman"/>
+                <w:color w:val="000000" w:themeColor="text1"/>
+                <w:sz w:val="20"/>
+                <w:szCs w:val="20"/>
+                <w:shd w:val="clear" w:color="auto" w:fill="F4F4F2"/>
+              </w:rPr>
+              <w:t>-----------</w:t>
+            </w:r>
+          </w:p>
+          <w:p>
+            <w:pPr>
+              <w:pStyle w:val="PlainText"/>
+              <w:rPr>
+                <w:rFonts w:ascii="Times New Roman" w:hAnsi="Times New Roman" w:cs="Times New Roman"/>
+                <w:color w:val="000000" w:themeColor="text1"/>
+                <w:sz w:val="20"/>
+                <w:szCs w:val="20"/>
+                <w:shd w:val="clear" w:color="auto" w:fill="F4F4F2"/>
+              </w:rPr>
+            </w:pPr>
+            <w:r>
+              <w:rPr>
+                <w:rFonts w:ascii="Times New Roman" w:hAnsi="Times New Roman" w:cs="Times New Roman"/>
+                <w:color w:val="000000" w:themeColor="text1"/>
+                <w:sz w:val="20"/>
+                <w:szCs w:val="20"/>
+                <w:shd w:val="clear" w:color="auto" w:fill="F4F4F2"/>
+              </w:rPr>
+              <w:t xml:space="preserve">#adopt shelter that does not receive Govt. </w:t>
+            </w:r>
+            <w:proofErr w:type="gramStart"/>
+            <w:r>
+              <w:rPr>
+                <w:rFonts w:ascii="Times New Roman" w:hAnsi="Times New Roman" w:cs="Times New Roman"/>
+                <w:color w:val="000000" w:themeColor="text1"/>
+                <w:sz w:val="20"/>
+                <w:szCs w:val="20"/>
+                <w:shd w:val="clear" w:color="auto" w:fill="F4F4F2"/>
+              </w:rPr>
+              <w:t>grant .</w:t>
+            </w:r>
+            <w:proofErr w:type="gramEnd"/>
+          </w:p>
+          <w:p>
+            <w:pPr>
+              <w:pStyle w:val="PlainText"/>
+              <w:rPr>
+                <w:rFonts w:ascii="Times New Roman" w:hAnsi="Times New Roman" w:cs="Times New Roman"/>
+                <w:color w:val="000000" w:themeColor="text1"/>
+                <w:sz w:val="20"/>
+                <w:szCs w:val="20"/>
+                <w:shd w:val="clear" w:color="auto" w:fill="F4F4F2"/>
+              </w:rPr>
+            </w:pPr>
+            <w:r>
+              <w:rPr>
+                <w:rFonts w:ascii="Times New Roman" w:hAnsi="Times New Roman" w:cs="Times New Roman"/>
+                <w:color w:val="000000" w:themeColor="text1"/>
+                <w:sz w:val="20"/>
+                <w:szCs w:val="20"/>
+                <w:shd w:val="clear" w:color="auto" w:fill="F4F4F2"/>
+              </w:rPr>
+              <w:t>-----------</w:t>
+            </w:r>
+          </w:p>
+          <w:p>
+            <w:pPr>
+              <w:pStyle w:val="PlainText"/>
+              <w:rPr>
+                <w:rFonts w:ascii="Times New Roman" w:hAnsi="Times New Roman" w:cs="Times New Roman"/>
+                <w:b/>
+                <w:bCs/>
+                <w:color w:val="000000" w:themeColor="text1"/>
+                <w:sz w:val="20"/>
+                <w:szCs w:val="20"/>
+                <w:shd w:val="clear" w:color="auto" w:fill="F4F4F2"/>
+              </w:rPr>
+            </w:pPr>
+            <w:r>
+              <w:rPr>
+                <w:rFonts w:ascii="Times New Roman" w:hAnsi="Times New Roman" w:cs="Times New Roman"/>
+                <w:color w:val="000000" w:themeColor="text1"/>
+                <w:sz w:val="20"/>
+                <w:szCs w:val="20"/>
+                <w:shd w:val="clear" w:color="auto" w:fill="F4F4F2"/>
+              </w:rPr>
+              <w:t>#</w:t>
+            </w:r>
+            <w:r>
+              <w:rPr>
+                <w:rFonts w:ascii="Arial" w:hAnsi="Arial" w:cs="Arial"/>
+                <w:color w:val="494949"/>
+                <w:shd w:val="clear" w:color="auto" w:fill="F4F4F2"/>
+              </w:rPr>
+              <w:t xml:space="preserve"> </w:t>
+            </w:r>
+            <w:r>
+              <w:rPr>
+                <w:rFonts w:ascii="Times New Roman" w:hAnsi="Times New Roman" w:cs="Times New Roman"/>
+                <w:sz w:val="20"/>
+                <w:szCs w:val="20"/>
+                <w:shd w:val="clear" w:color="auto" w:fill="F4F4F2"/>
+              </w:rPr>
+              <w:t>calls all animal lovers to join hands with us and be a part of this noble cause</w:t>
+            </w:r>
+            <w:r>
+              <w:rPr>
+                <w:rStyle w:val="apple-converted-space"/>
+                <w:rFonts w:ascii="Arial" w:hAnsi="Arial" w:cs="Arial"/>
+                <w:shd w:val="clear" w:color="auto" w:fill="F4F4F2"/>
+              </w:rPr>
+              <w:t> </w:t>
+            </w:r>
+          </w:p>
+        </w:tc>
+        <w:tc>
+          <w:tcPr>
+            <w:tcW w:w="500" w:type="pct"/>
+          </w:tcPr>
+          <w:p>
+            <w:pPr>
+              <w:rPr>
+                <w:rFonts w:ascii="Times New Roman" w:hAnsi="Times New Roman" w:cs="Times New Roman"/>
+                <w:sz w:val="20"/>
+                <w:szCs w:val="20"/>
+              </w:rPr>
+            </w:pPr>
+            <w:r>
+              <w:rPr>
+                <w:rFonts w:ascii="Times New Roman" w:hAnsi="Times New Roman" w:cs="Times New Roman"/>
+                <w:sz w:val="20"/>
+                <w:szCs w:val="20"/>
+              </w:rPr>
+              <w:lastRenderedPageBreak/>
+              <w:t>#Feeding Programs for Stray Dogs</w:t>
+            </w:r>
+            <w:r>
+              <w:rPr>
+                <w:rFonts w:ascii="Times New Roman" w:hAnsi="Times New Roman" w:cs="Times New Roman"/>
+                <w:sz w:val="20"/>
+                <w:szCs w:val="20"/>
+              </w:rPr>
+              <w:t>.</w:t>
+            </w:r>
+          </w:p>
+          <w:p>
+            <w:pPr>
+              <w:rPr>
+                <w:rFonts w:ascii="Times New Roman" w:hAnsi="Times New Roman" w:cs="Times New Roman"/>
+                <w:sz w:val="20"/>
+                <w:szCs w:val="20"/>
+              </w:rPr>
+            </w:pPr>
+            <w:r>
+              <w:rPr>
+                <w:rFonts w:ascii="Times New Roman" w:hAnsi="Times New Roman" w:cs="Times New Roman"/>
+                <w:sz w:val="20"/>
+                <w:szCs w:val="20"/>
+              </w:rPr>
+              <w:t>-----------</w:t>
+            </w:r>
+          </w:p>
+          <w:p>
+            <w:pPr>
+              <w:rPr>
+                <w:rFonts w:ascii="Times New Roman" w:hAnsi="Times New Roman" w:cs="Times New Roman"/>
+                <w:sz w:val="20"/>
+                <w:szCs w:val="20"/>
+              </w:rPr>
+            </w:pPr>
+            <w:r>
+              <w:rPr>
+                <w:rFonts w:ascii="Times New Roman" w:hAnsi="Times New Roman" w:cs="Times New Roman"/>
+                <w:sz w:val="20"/>
+                <w:szCs w:val="20"/>
+              </w:rPr>
+              <w:t>#Community </w:t>
+            </w:r>
+            <w:proofErr w:type="gramStart"/>
+            <w:r>
+              <w:rPr>
+                <w:rFonts w:ascii="Times New Roman" w:hAnsi="Times New Roman" w:cs="Times New Roman"/>
+                <w:sz w:val="20"/>
+                <w:szCs w:val="20"/>
+              </w:rPr>
+              <w:t>Services </w:t>
+            </w:r>
+            <w:r>
+              <w:rPr>
+                <w:rFonts w:ascii="Times New Roman" w:hAnsi="Times New Roman" w:cs="Times New Roman"/>
+                <w:sz w:val="20"/>
+                <w:szCs w:val="20"/>
+              </w:rPr>
+              <w:t>.</w:t>
+            </w:r>
+            <w:proofErr w:type="gramEnd"/>
+          </w:p>
+          <w:p>
+            <w:pPr>
+              <w:rPr>
+                <w:rFonts w:ascii="Times New Roman" w:hAnsi="Times New Roman" w:cs="Times New Roman"/>
+                <w:sz w:val="20"/>
+                <w:szCs w:val="20"/>
+              </w:rPr>
+            </w:pPr>
+            <w:r>
+              <w:rPr>
+                <w:rFonts w:ascii="Times New Roman" w:hAnsi="Times New Roman" w:cs="Times New Roman"/>
+                <w:sz w:val="20"/>
+                <w:szCs w:val="20"/>
+              </w:rPr>
+              <w:t>-----------</w:t>
+            </w:r>
+          </w:p>
+          <w:p>
+            <w:pPr>
+              <w:rPr>
+                <w:rFonts w:ascii="Times New Roman" w:hAnsi="Times New Roman" w:cs="Times New Roman"/>
+                <w:sz w:val="20"/>
+                <w:szCs w:val="20"/>
+              </w:rPr>
+            </w:pPr>
+            <w:r>
+              <w:rPr>
+                <w:rFonts w:ascii="Times New Roman" w:hAnsi="Times New Roman" w:cs="Times New Roman"/>
+                <w:sz w:val="20"/>
+                <w:szCs w:val="20"/>
+              </w:rPr>
+              <w:t>#</w:t>
+            </w:r>
+            <w:r>
+              <w:rPr>
+                <w:rFonts w:ascii="Times New Roman" w:hAnsi="Times New Roman" w:cs="Times New Roman"/>
+                <w:sz w:val="20"/>
+                <w:szCs w:val="20"/>
+              </w:rPr>
+              <w:t>Helping Animals in distress.</w:t>
+            </w:r>
+          </w:p>
+          <w:p>
+            <w:pPr>
+              <w:rPr>
+                <w:rFonts w:ascii="Times New Roman" w:hAnsi="Times New Roman" w:cs="Times New Roman"/>
+                <w:sz w:val="20"/>
+                <w:szCs w:val="20"/>
+              </w:rPr>
+            </w:pPr>
+            <w:r>
+              <w:rPr>
+                <w:rFonts w:ascii="Times New Roman" w:hAnsi="Times New Roman" w:cs="Times New Roman"/>
+                <w:sz w:val="20"/>
+                <w:szCs w:val="20"/>
+              </w:rPr>
+              <w:t>-----------</w:t>
+            </w:r>
+          </w:p>
+          <w:p>
+            <w:pPr>
+              <w:rPr>
+                <w:rFonts w:ascii="Times New Roman" w:hAnsi="Times New Roman" w:cs="Times New Roman"/>
+                <w:sz w:val="20"/>
+                <w:szCs w:val="20"/>
+              </w:rPr>
+            </w:pPr>
+            <w:r>
+              <w:rPr>
+                <w:rFonts w:ascii="Times New Roman" w:hAnsi="Times New Roman" w:cs="Times New Roman"/>
+                <w:sz w:val="20"/>
+                <w:szCs w:val="20"/>
+              </w:rPr>
+              <w:t>#Rescue and re-homing.</w:t>
+            </w:r>
+          </w:p>
+          <w:p>
+            <w:pPr>
+              <w:rPr>
+                <w:rFonts w:ascii="Times New Roman" w:hAnsi="Times New Roman" w:cs="Times New Roman"/>
+                <w:sz w:val="20"/>
+                <w:szCs w:val="20"/>
+              </w:rPr>
+            </w:pPr>
+            <w:r>
+              <w:rPr>
+                <w:rFonts w:ascii="Times New Roman" w:hAnsi="Times New Roman" w:cs="Times New Roman"/>
+                <w:sz w:val="20"/>
+                <w:szCs w:val="20"/>
+              </w:rPr>
+              <w:t>-----------</w:t>
+            </w:r>
+          </w:p>
+          <w:p>
+            <w:pPr>
+              <w:rPr>
+                <w:rFonts w:ascii="Times New Roman" w:hAnsi="Times New Roman" w:cs="Times New Roman"/>
+                <w:sz w:val="20"/>
+                <w:szCs w:val="20"/>
+              </w:rPr>
+            </w:pPr>
+          </w:p>
+          <w:p>
+            <w:pPr>
+              <w:rPr>
+                <w:rFonts w:ascii="Times New Roman" w:hAnsi="Times New Roman" w:cs="Times New Roman"/>
+                <w:sz w:val="20"/>
+                <w:szCs w:val="20"/>
+              </w:rPr>
+            </w:pPr>
+            <w:r>
+              <w:rPr>
+                <w:rFonts w:ascii="Times New Roman" w:hAnsi="Times New Roman" w:cs="Times New Roman"/>
+                <w:sz w:val="20"/>
+                <w:szCs w:val="20"/>
+              </w:rPr>
+              <w:lastRenderedPageBreak/>
+              <w:t>#Pet Adoptions.</w:t>
+            </w:r>
+            <w:r>
+              <w:rPr>
+                <w:rFonts w:ascii="Times New Roman" w:hAnsi="Times New Roman" w:cs="Times New Roman"/>
+                <w:sz w:val="20"/>
+                <w:szCs w:val="20"/>
+              </w:rPr>
+              <w:t xml:space="preserve"> </w:t>
+            </w:r>
+          </w:p>
+          <w:p>
+            <w:pPr>
+              <w:rPr>
+                <w:rFonts w:ascii="Times New Roman" w:hAnsi="Times New Roman" w:cs="Times New Roman"/>
+                <w:sz w:val="20"/>
+                <w:szCs w:val="20"/>
+              </w:rPr>
+            </w:pPr>
+            <w:r>
+              <w:rPr>
+                <w:rFonts w:ascii="Times New Roman" w:hAnsi="Times New Roman" w:cs="Times New Roman"/>
+                <w:sz w:val="20"/>
+                <w:szCs w:val="20"/>
+              </w:rPr>
+              <w:t>-----------</w:t>
+            </w:r>
+          </w:p>
+          <w:p>
+            <w:pPr>
+              <w:rPr>
+                <w:rFonts w:ascii="Times New Roman" w:hAnsi="Times New Roman" w:cs="Times New Roman"/>
+                <w:sz w:val="20"/>
+                <w:szCs w:val="20"/>
+              </w:rPr>
+            </w:pPr>
+            <w:r>
+              <w:rPr>
+                <w:rFonts w:ascii="Times New Roman" w:hAnsi="Times New Roman" w:cs="Times New Roman"/>
+                <w:sz w:val="20"/>
+                <w:szCs w:val="20"/>
+              </w:rPr>
+              <w:t>#Fostering an Animal in need.</w:t>
+            </w:r>
+          </w:p>
+          <w:p>
+            <w:pPr>
+              <w:rPr>
+                <w:rFonts w:ascii="Times New Roman" w:hAnsi="Times New Roman" w:cs="Times New Roman"/>
+                <w:sz w:val="20"/>
+                <w:szCs w:val="20"/>
+              </w:rPr>
+            </w:pPr>
+            <w:r>
+              <w:rPr>
+                <w:rFonts w:ascii="Times New Roman" w:hAnsi="Times New Roman" w:cs="Times New Roman"/>
+                <w:sz w:val="20"/>
+                <w:szCs w:val="20"/>
+              </w:rPr>
+              <w:t>-----------</w:t>
+            </w:r>
+          </w:p>
+          <w:p>
+            <w:pPr>
+              <w:rPr>
+                <w:rFonts w:ascii="Times New Roman" w:hAnsi="Times New Roman" w:cs="Times New Roman"/>
+                <w:sz w:val="20"/>
+                <w:szCs w:val="20"/>
+              </w:rPr>
+            </w:pPr>
+            <w:r>
+              <w:rPr>
+                <w:rFonts w:ascii="Times New Roman" w:hAnsi="Times New Roman" w:cs="Times New Roman"/>
+                <w:sz w:val="20"/>
+                <w:szCs w:val="20"/>
+              </w:rPr>
+              <w:t>#Fighting against Animal Cruelty.</w:t>
+            </w:r>
+          </w:p>
+          <w:p>
+            <w:pPr>
+              <w:rPr>
+                <w:rFonts w:ascii="Times New Roman" w:hAnsi="Times New Roman" w:cs="Times New Roman"/>
+                <w:sz w:val="20"/>
+                <w:szCs w:val="20"/>
+              </w:rPr>
+            </w:pPr>
+          </w:p>
+          <w:p>
+            <w:pPr>
+              <w:rPr>
+                <w:rFonts w:ascii="Times New Roman" w:hAnsi="Times New Roman" w:cs="Times New Roman"/>
+                <w:sz w:val="20"/>
+                <w:szCs w:val="20"/>
+              </w:rPr>
+            </w:pPr>
+          </w:p>
+          <w:p>
+            <w:pPr>
+              <w:rPr>
+                <w:rFonts w:ascii="Times New Roman" w:hAnsi="Times New Roman" w:cs="Times New Roman"/>
+                <w:sz w:val="20"/>
+                <w:szCs w:val="20"/>
+              </w:rPr>
+            </w:pPr>
+          </w:p>
+          <w:p>
+            <w:pPr>
+              <w:rPr>
+                <w:rFonts w:ascii="Times New Roman" w:hAnsi="Times New Roman" w:cs="Times New Roman"/>
+                <w:sz w:val="20"/>
+                <w:szCs w:val="20"/>
+              </w:rPr>
+            </w:pPr>
+          </w:p>
+        </w:tc>
+        <w:tc>
+          <w:tcPr>
+            <w:tcW w:w="500" w:type="pct"/>
+          </w:tcPr>
+          <w:p>
+            <w:pPr>
+              <w:pStyle w:val="PlainText"/>
+              <w:rPr>
+                <w:rFonts w:ascii="Times New Roman" w:hAnsi="Times New Roman" w:cs="Times New Roman"/>
+                <w:sz w:val="20"/>
+                <w:szCs w:val="20"/>
+              </w:rPr>
+            </w:pPr>
+            <w:r>
+              <w:rPr>
+                <w:rFonts w:ascii="Times New Roman" w:hAnsi="Times New Roman" w:cs="Times New Roman"/>
+                <w:sz w:val="20"/>
+                <w:szCs w:val="20"/>
+              </w:rPr>
+              <w:lastRenderedPageBreak/>
+              <w:t>#they support non govt. Granted</w:t>
+            </w:r>
+          </w:p>
+          <w:p>
+            <w:pPr>
+              <w:pStyle w:val="PlainText"/>
+              <w:rPr>
+                <w:rFonts w:ascii="Times New Roman" w:hAnsi="Times New Roman" w:cs="Times New Roman"/>
+                <w:sz w:val="20"/>
+                <w:szCs w:val="20"/>
+              </w:rPr>
+            </w:pPr>
+            <w:proofErr w:type="spellStart"/>
+            <w:r>
+              <w:rPr>
+                <w:rFonts w:ascii="Times New Roman" w:hAnsi="Times New Roman" w:cs="Times New Roman"/>
+                <w:sz w:val="20"/>
+                <w:szCs w:val="20"/>
+              </w:rPr>
+              <w:t>Shelters</w:t>
+            </w:r>
+            <w:proofErr w:type="gramStart"/>
+            <w:r>
+              <w:rPr>
+                <w:rFonts w:ascii="Times New Roman" w:hAnsi="Times New Roman" w:cs="Times New Roman"/>
+                <w:sz w:val="20"/>
+                <w:szCs w:val="20"/>
+              </w:rPr>
+              <w:t>,so</w:t>
+            </w:r>
+            <w:proofErr w:type="spellEnd"/>
+            <w:proofErr w:type="gramEnd"/>
+            <w:r>
+              <w:rPr>
+                <w:rFonts w:ascii="Times New Roman" w:hAnsi="Times New Roman" w:cs="Times New Roman"/>
+                <w:sz w:val="20"/>
+                <w:szCs w:val="20"/>
+              </w:rPr>
+              <w:t xml:space="preserve"> they don’t have to face difficulties that a shelter have to face.</w:t>
+            </w:r>
+          </w:p>
+        </w:tc>
+        <w:tc>
+          <w:tcPr>
+            <w:tcW w:w="500" w:type="pct"/>
+          </w:tcPr>
+          <w:p>
+            <w:pPr>
+              <w:pStyle w:val="PlainText"/>
+              <w:rPr>
+                <w:rFonts w:ascii="Times New Roman" w:hAnsi="Times New Roman" w:cs="Times New Roman"/>
+                <w:sz w:val="20"/>
+                <w:szCs w:val="20"/>
+              </w:rPr>
+            </w:pPr>
+            <w:r>
+              <w:rPr>
+                <w:rFonts w:ascii="Times New Roman" w:hAnsi="Times New Roman" w:cs="Times New Roman"/>
+                <w:sz w:val="20"/>
+                <w:szCs w:val="20"/>
+              </w:rPr>
+              <w:t xml:space="preserve">#they greatly rely on volunteers. </w:t>
+            </w:r>
+          </w:p>
+          <w:p>
+            <w:pPr>
+              <w:pStyle w:val="PlainText"/>
+              <w:rPr>
+                <w:rFonts w:ascii="Times New Roman" w:hAnsi="Times New Roman" w:cs="Times New Roman"/>
+                <w:sz w:val="20"/>
+                <w:szCs w:val="20"/>
+              </w:rPr>
+            </w:pPr>
+          </w:p>
+        </w:tc>
+      </w:tr>
+      <w:tr>
+        <w:trPr>
+          <w:trHeight w:val="241"/>
+        </w:trPr>
+        <w:tc>
+          <w:tcPr>
+            <w:tcW w:w="500" w:type="pct"/>
+          </w:tcPr>
+          <w:p>
+            <w:pPr>
+              <w:pStyle w:val="PlainText"/>
+              <w:rPr>
+                <w:rFonts w:ascii="Times New Roman" w:hAnsi="Times New Roman" w:cs="Times New Roman"/>
+                <w:sz w:val="20"/>
+                <w:szCs w:val="20"/>
+              </w:rPr>
+            </w:pPr>
+            <w:r>
+              <w:rPr>
+                <w:rFonts w:ascii="Times New Roman" w:hAnsi="Times New Roman" w:cs="Times New Roman"/>
+                <w:sz w:val="20"/>
+                <w:szCs w:val="20"/>
+              </w:rPr>
+              <w:lastRenderedPageBreak/>
+              <w:t>8.</w:t>
+            </w:r>
+          </w:p>
+        </w:tc>
+        <w:tc>
+          <w:tcPr>
+            <w:tcW w:w="500" w:type="pct"/>
+          </w:tcPr>
+          <w:p>
+            <w:pPr>
+              <w:pStyle w:val="PlainText"/>
+              <w:rPr>
+                <w:rFonts w:ascii="Times New Roman" w:hAnsi="Times New Roman" w:cs="Times New Roman"/>
+                <w:sz w:val="20"/>
+                <w:szCs w:val="20"/>
+              </w:rPr>
+            </w:pPr>
+            <w:r>
+              <w:rPr>
+                <w:rFonts w:ascii="Times New Roman" w:hAnsi="Times New Roman" w:cs="Times New Roman"/>
+                <w:b/>
+                <w:bCs/>
+                <w:color w:val="252525"/>
+                <w:sz w:val="20"/>
+                <w:szCs w:val="20"/>
+                <w:shd w:val="clear" w:color="auto" w:fill="FFFFFF"/>
+              </w:rPr>
+              <w:t xml:space="preserve">Society for the Prevention of Cruelty </w:t>
+            </w:r>
+            <w:r>
+              <w:rPr>
+                <w:rFonts w:ascii="Times New Roman" w:hAnsi="Times New Roman" w:cs="Times New Roman"/>
+                <w:b/>
+                <w:bCs/>
+                <w:color w:val="252525"/>
+                <w:sz w:val="20"/>
+                <w:szCs w:val="20"/>
+                <w:shd w:val="clear" w:color="auto" w:fill="FFFFFF"/>
+              </w:rPr>
+              <w:lastRenderedPageBreak/>
+              <w:t>to Animals</w:t>
+            </w:r>
+            <w:r>
+              <w:rPr>
+                <w:rStyle w:val="apple-converted-space"/>
+                <w:rFonts w:ascii="Times New Roman" w:hAnsi="Times New Roman" w:cs="Times New Roman"/>
+                <w:color w:val="252525"/>
+                <w:sz w:val="20"/>
+                <w:szCs w:val="20"/>
+                <w:shd w:val="clear" w:color="auto" w:fill="FFFFFF"/>
+              </w:rPr>
+              <w:t> </w:t>
+            </w:r>
+            <w:r>
+              <w:rPr>
+                <w:rFonts w:ascii="Times New Roman" w:hAnsi="Times New Roman" w:cs="Times New Roman"/>
+                <w:color w:val="252525"/>
+                <w:sz w:val="20"/>
+                <w:szCs w:val="20"/>
+                <w:shd w:val="clear" w:color="auto" w:fill="FFFFFF"/>
+              </w:rPr>
+              <w:t>(</w:t>
+            </w:r>
+            <w:r>
+              <w:rPr>
+                <w:rFonts w:ascii="Times New Roman" w:hAnsi="Times New Roman" w:cs="Times New Roman"/>
+                <w:b/>
+                <w:bCs/>
+                <w:color w:val="252525"/>
+                <w:sz w:val="20"/>
+                <w:szCs w:val="20"/>
+                <w:shd w:val="clear" w:color="auto" w:fill="FFFFFF"/>
+              </w:rPr>
+              <w:t>SPCA</w:t>
+            </w:r>
+            <w:r>
+              <w:rPr>
+                <w:rFonts w:ascii="Times New Roman" w:hAnsi="Times New Roman" w:cs="Times New Roman"/>
+                <w:color w:val="252525"/>
+                <w:sz w:val="20"/>
+                <w:szCs w:val="20"/>
+                <w:shd w:val="clear" w:color="auto" w:fill="FFFFFF"/>
+              </w:rPr>
+              <w:t>)</w:t>
+            </w:r>
+          </w:p>
+        </w:tc>
+        <w:tc>
+          <w:tcPr>
+            <w:tcW w:w="500" w:type="pct"/>
+          </w:tcPr>
+          <w:p>
+            <w:pPr>
+              <w:pStyle w:val="style7"/>
+              <w:rPr>
+                <w:i/>
+                <w:color w:val="000000" w:themeColor="text1"/>
+                <w:sz w:val="20"/>
+                <w:szCs w:val="20"/>
+                <w:shd w:val="clear" w:color="auto" w:fill="F4F4F2"/>
+              </w:rPr>
+            </w:pPr>
+            <w:r>
+              <w:rPr>
+                <w:b/>
+                <w:color w:val="000000" w:themeColor="text1"/>
+                <w:sz w:val="20"/>
+                <w:szCs w:val="20"/>
+                <w:shd w:val="clear" w:color="auto" w:fill="F4F4F2"/>
+              </w:rPr>
+              <w:lastRenderedPageBreak/>
+              <w:t xml:space="preserve">Situated in many continent like </w:t>
+            </w:r>
+            <w:proofErr w:type="gramStart"/>
+            <w:r>
+              <w:rPr>
+                <w:i/>
+                <w:color w:val="000000" w:themeColor="text1"/>
+                <w:sz w:val="20"/>
+                <w:szCs w:val="20"/>
+                <w:shd w:val="clear" w:color="auto" w:fill="F4F4F2"/>
+              </w:rPr>
+              <w:t>Africa ,</w:t>
+            </w:r>
+            <w:proofErr w:type="gramEnd"/>
+            <w:r>
+              <w:rPr>
+                <w:i/>
+                <w:color w:val="000000" w:themeColor="text1"/>
+                <w:sz w:val="20"/>
+                <w:szCs w:val="20"/>
+                <w:shd w:val="clear" w:color="auto" w:fill="F4F4F2"/>
+              </w:rPr>
+              <w:t xml:space="preserve"> </w:t>
+            </w:r>
+            <w:r>
+              <w:rPr>
+                <w:i/>
+                <w:color w:val="000000" w:themeColor="text1"/>
+                <w:sz w:val="20"/>
+                <w:szCs w:val="20"/>
+                <w:shd w:val="clear" w:color="auto" w:fill="F4F4F2"/>
+              </w:rPr>
+              <w:lastRenderedPageBreak/>
+              <w:t xml:space="preserve">Asia , </w:t>
+            </w:r>
+            <w:bookmarkStart w:id="0" w:name="_GoBack"/>
+            <w:bookmarkEnd w:id="0"/>
+            <w:r>
+              <w:rPr>
+                <w:i/>
+                <w:color w:val="000000" w:themeColor="text1"/>
+                <w:sz w:val="20"/>
+                <w:szCs w:val="20"/>
+                <w:shd w:val="clear" w:color="auto" w:fill="F4F4F2"/>
+              </w:rPr>
+              <w:t>North America ,Europe.</w:t>
+            </w:r>
+          </w:p>
+        </w:tc>
+        <w:tc>
+          <w:tcPr>
+            <w:tcW w:w="500" w:type="pct"/>
+          </w:tcPr>
+          <w:p>
+            <w:pPr>
+              <w:pStyle w:val="PlainText"/>
+              <w:rPr>
+                <w:rFonts w:ascii="Times New Roman" w:hAnsi="Times New Roman" w:cs="Times New Roman"/>
+                <w:sz w:val="20"/>
+                <w:szCs w:val="20"/>
+              </w:rPr>
+            </w:pPr>
+          </w:p>
+        </w:tc>
+        <w:tc>
+          <w:tcPr>
+            <w:tcW w:w="500" w:type="pct"/>
+            <w:shd w:val="clear" w:color="auto" w:fill="auto"/>
+          </w:tcPr>
+          <w:p>
+            <w:pPr>
+              <w:pStyle w:val="PlainText"/>
+              <w:rPr>
+                <w:rStyle w:val="Strong"/>
+                <w:rFonts w:ascii="Times New Roman" w:hAnsi="Times New Roman" w:cs="Times New Roman"/>
+                <w:sz w:val="20"/>
+                <w:szCs w:val="20"/>
+              </w:rPr>
+            </w:pPr>
+          </w:p>
+        </w:tc>
+        <w:tc>
+          <w:tcPr>
+            <w:tcW w:w="500" w:type="pct"/>
+          </w:tcPr>
+          <w:p>
+            <w:pPr>
+              <w:pStyle w:val="PlainText"/>
+              <w:rPr>
+                <w:rFonts w:ascii="Times New Roman" w:hAnsi="Times New Roman" w:cs="Times New Roman"/>
+                <w:sz w:val="20"/>
+                <w:szCs w:val="20"/>
+              </w:rPr>
+            </w:pPr>
+          </w:p>
+        </w:tc>
+        <w:tc>
+          <w:tcPr>
+            <w:tcW w:w="500" w:type="pct"/>
+          </w:tcPr>
+          <w:p>
+            <w:pPr>
+              <w:pStyle w:val="PlainText"/>
+              <w:rPr>
+                <w:rStyle w:val="Strong"/>
+                <w:rFonts w:ascii="Times New Roman" w:hAnsi="Times New Roman" w:cs="Times New Roman"/>
+                <w:sz w:val="20"/>
+                <w:szCs w:val="20"/>
+                <w:shd w:val="clear" w:color="auto" w:fill="F4F4F2"/>
+              </w:rPr>
+            </w:pPr>
+          </w:p>
+        </w:tc>
+        <w:tc>
+          <w:tcPr>
+            <w:tcW w:w="500" w:type="pct"/>
+          </w:tcPr>
+          <w:p>
+            <w:pPr>
+              <w:rPr>
+                <w:rFonts w:ascii="Times New Roman" w:hAnsi="Times New Roman" w:cs="Times New Roman"/>
+                <w:sz w:val="20"/>
+                <w:szCs w:val="20"/>
+              </w:rPr>
+            </w:pPr>
+          </w:p>
+        </w:tc>
+        <w:tc>
+          <w:tcPr>
+            <w:tcW w:w="500" w:type="pct"/>
+          </w:tcPr>
+          <w:p>
+            <w:pPr>
+              <w:pStyle w:val="PlainText"/>
+              <w:rPr>
+                <w:rFonts w:ascii="Times New Roman" w:hAnsi="Times New Roman" w:cs="Times New Roman"/>
+                <w:sz w:val="20"/>
+                <w:szCs w:val="20"/>
+              </w:rPr>
+            </w:pPr>
           </w:p>
         </w:tc>
         <w:tc>
@@ -4429,8 +5810,6 @@
           <w:szCs w:val="20"/>
         </w:rPr>
       </w:pPr>
-      <w:bookmarkStart w:id="0" w:name="_GoBack"/>
-      <w:bookmarkEnd w:id="0"/>
     </w:p>
     <w:sectPr>
       <w:headerReference w:type="default" r:id="rId13"/>
@@ -4758,6 +6137,232 @@
 <file path=word/numbering.xml><?xml version="1.0" encoding="utf-8"?>
 <w:numbering xmlns:wpc="http://schemas.microsoft.com/office/word/2010/wordprocessingCanvas" xmlns:mc="http://schemas.openxmlformats.org/markup-compatibility/2006" xmlns:o="urn:schemas-microsoft-com:office:office" xmlns:r="http://schemas.openxmlformats.org/officeDocument/2006/relationships" xmlns:m="http://schemas.openxmlformats.org/officeDocument/2006/math" xmlns:v="urn:schemas-microsoft-com:vml" xmlns:wp14="http://schemas.microsoft.com/office/word/2010/wordprocessingDrawing" xmlns:wp="http://schemas.openxmlformats.org/drawingml/2006/wordprocessingDrawing" xmlns:w10="urn:schemas-microsoft-com:office:word" xmlns:w="http://schemas.openxmlformats.org/wordprocessingml/2006/main" xmlns:w14="http://schemas.microsoft.com/office/word/2010/wordml" xmlns:wpg="http://schemas.microsoft.com/office/word/2010/wordprocessingGroup" xmlns:wpi="http://schemas.microsoft.com/office/word/2010/wordprocessingInk" xmlns:wne="http://schemas.microsoft.com/office/word/2006/wordml" xmlns:wps="http://schemas.microsoft.com/office/word/2010/wordprocessingShape" mc:Ignorable="w14 wp14">
   <w:abstractNum w:abstractNumId="0">
+    <w:nsid w:val="0D4C43EA"/>
+    <w:multiLevelType w:val="multilevel"/>
+    <w:tmpl w:val="4784F4BA"/>
+    <w:lvl w:ilvl="0">
+      <w:start w:val="1"/>
+      <w:numFmt w:val="decimal"/>
+      <w:lvlText w:val="%1."/>
+      <w:lvlJc w:val="left"/>
+      <w:pPr>
+        <w:tabs>
+          <w:tab w:val="num" w:pos="720"/>
+        </w:tabs>
+        <w:ind w:left="720" w:hanging="360"/>
+      </w:pPr>
+    </w:lvl>
+    <w:lvl w:ilvl="1" w:tentative="1">
+      <w:start w:val="1"/>
+      <w:numFmt w:val="decimal"/>
+      <w:lvlText w:val="%2."/>
+      <w:lvlJc w:val="left"/>
+      <w:pPr>
+        <w:tabs>
+          <w:tab w:val="num" w:pos="1440"/>
+        </w:tabs>
+        <w:ind w:left="1440" w:hanging="360"/>
+      </w:pPr>
+    </w:lvl>
+    <w:lvl w:ilvl="2" w:tentative="1">
+      <w:start w:val="1"/>
+      <w:numFmt w:val="decimal"/>
+      <w:lvlText w:val="%3."/>
+      <w:lvlJc w:val="left"/>
+      <w:pPr>
+        <w:tabs>
+          <w:tab w:val="num" w:pos="2160"/>
+        </w:tabs>
+        <w:ind w:left="2160" w:hanging="360"/>
+      </w:pPr>
+    </w:lvl>
+    <w:lvl w:ilvl="3" w:tentative="1">
+      <w:start w:val="1"/>
+      <w:numFmt w:val="decimal"/>
+      <w:lvlText w:val="%4."/>
+      <w:lvlJc w:val="left"/>
+      <w:pPr>
+        <w:tabs>
+          <w:tab w:val="num" w:pos="2880"/>
+        </w:tabs>
+        <w:ind w:left="2880" w:hanging="360"/>
+      </w:pPr>
+    </w:lvl>
+    <w:lvl w:ilvl="4" w:tentative="1">
+      <w:start w:val="1"/>
+      <w:numFmt w:val="decimal"/>
+      <w:lvlText w:val="%5."/>
+      <w:lvlJc w:val="left"/>
+      <w:pPr>
+        <w:tabs>
+          <w:tab w:val="num" w:pos="3600"/>
+        </w:tabs>
+        <w:ind w:left="3600" w:hanging="360"/>
+      </w:pPr>
+    </w:lvl>
+    <w:lvl w:ilvl="5" w:tentative="1">
+      <w:start w:val="1"/>
+      <w:numFmt w:val="decimal"/>
+      <w:lvlText w:val="%6."/>
+      <w:lvlJc w:val="left"/>
+      <w:pPr>
+        <w:tabs>
+          <w:tab w:val="num" w:pos="4320"/>
+        </w:tabs>
+        <w:ind w:left="4320" w:hanging="360"/>
+      </w:pPr>
+    </w:lvl>
+    <w:lvl w:ilvl="6" w:tentative="1">
+      <w:start w:val="1"/>
+      <w:numFmt w:val="decimal"/>
+      <w:lvlText w:val="%7."/>
+      <w:lvlJc w:val="left"/>
+      <w:pPr>
+        <w:tabs>
+          <w:tab w:val="num" w:pos="5040"/>
+        </w:tabs>
+        <w:ind w:left="5040" w:hanging="360"/>
+      </w:pPr>
+    </w:lvl>
+    <w:lvl w:ilvl="7" w:tentative="1">
+      <w:start w:val="1"/>
+      <w:numFmt w:val="decimal"/>
+      <w:lvlText w:val="%8."/>
+      <w:lvlJc w:val="left"/>
+      <w:pPr>
+        <w:tabs>
+          <w:tab w:val="num" w:pos="5760"/>
+        </w:tabs>
+        <w:ind w:left="5760" w:hanging="360"/>
+      </w:pPr>
+    </w:lvl>
+    <w:lvl w:ilvl="8" w:tentative="1">
+      <w:start w:val="1"/>
+      <w:numFmt w:val="decimal"/>
+      <w:lvlText w:val="%9."/>
+      <w:lvlJc w:val="left"/>
+      <w:pPr>
+        <w:tabs>
+          <w:tab w:val="num" w:pos="6480"/>
+        </w:tabs>
+        <w:ind w:left="6480" w:hanging="360"/>
+      </w:pPr>
+    </w:lvl>
+  </w:abstractNum>
+  <w:abstractNum w:abstractNumId="1">
+    <w:nsid w:val="38195204"/>
+    <w:multiLevelType w:val="multilevel"/>
+    <w:tmpl w:val="44F8479C"/>
+    <w:lvl w:ilvl="0">
+      <w:start w:val="1"/>
+      <w:numFmt w:val="decimal"/>
+      <w:lvlText w:val="%1."/>
+      <w:lvlJc w:val="left"/>
+      <w:pPr>
+        <w:tabs>
+          <w:tab w:val="num" w:pos="720"/>
+        </w:tabs>
+        <w:ind w:left="720" w:hanging="360"/>
+      </w:pPr>
+    </w:lvl>
+    <w:lvl w:ilvl="1" w:tentative="1">
+      <w:start w:val="1"/>
+      <w:numFmt w:val="decimal"/>
+      <w:lvlText w:val="%2."/>
+      <w:lvlJc w:val="left"/>
+      <w:pPr>
+        <w:tabs>
+          <w:tab w:val="num" w:pos="1440"/>
+        </w:tabs>
+        <w:ind w:left="1440" w:hanging="360"/>
+      </w:pPr>
+    </w:lvl>
+    <w:lvl w:ilvl="2" w:tentative="1">
+      <w:start w:val="1"/>
+      <w:numFmt w:val="decimal"/>
+      <w:lvlText w:val="%3."/>
+      <w:lvlJc w:val="left"/>
+      <w:pPr>
+        <w:tabs>
+          <w:tab w:val="num" w:pos="2160"/>
+        </w:tabs>
+        <w:ind w:left="2160" w:hanging="360"/>
+      </w:pPr>
+    </w:lvl>
+    <w:lvl w:ilvl="3" w:tentative="1">
+      <w:start w:val="1"/>
+      <w:numFmt w:val="decimal"/>
+      <w:lvlText w:val="%4."/>
+      <w:lvlJc w:val="left"/>
+      <w:pPr>
+        <w:tabs>
+          <w:tab w:val="num" w:pos="2880"/>
+        </w:tabs>
+        <w:ind w:left="2880" w:hanging="360"/>
+      </w:pPr>
+    </w:lvl>
+    <w:lvl w:ilvl="4" w:tentative="1">
+      <w:start w:val="1"/>
+      <w:numFmt w:val="decimal"/>
+      <w:lvlText w:val="%5."/>
+      <w:lvlJc w:val="left"/>
+      <w:pPr>
+        <w:tabs>
+          <w:tab w:val="num" w:pos="3600"/>
+        </w:tabs>
+        <w:ind w:left="3600" w:hanging="360"/>
+      </w:pPr>
+    </w:lvl>
+    <w:lvl w:ilvl="5" w:tentative="1">
+      <w:start w:val="1"/>
+      <w:numFmt w:val="decimal"/>
+      <w:lvlText w:val="%6."/>
+      <w:lvlJc w:val="left"/>
+      <w:pPr>
+        <w:tabs>
+          <w:tab w:val="num" w:pos="4320"/>
+        </w:tabs>
+        <w:ind w:left="4320" w:hanging="360"/>
+      </w:pPr>
+    </w:lvl>
+    <w:lvl w:ilvl="6" w:tentative="1">
+      <w:start w:val="1"/>
+      <w:numFmt w:val="decimal"/>
+      <w:lvlText w:val="%7."/>
+      <w:lvlJc w:val="left"/>
+      <w:pPr>
+        <w:tabs>
+          <w:tab w:val="num" w:pos="5040"/>
+        </w:tabs>
+        <w:ind w:left="5040" w:hanging="360"/>
+      </w:pPr>
+    </w:lvl>
+    <w:lvl w:ilvl="7" w:tentative="1">
+      <w:start w:val="1"/>
+      <w:numFmt w:val="decimal"/>
+      <w:lvlText w:val="%8."/>
+      <w:lvlJc w:val="left"/>
+      <w:pPr>
+        <w:tabs>
+          <w:tab w:val="num" w:pos="5760"/>
+        </w:tabs>
+        <w:ind w:left="5760" w:hanging="360"/>
+      </w:pPr>
+    </w:lvl>
+    <w:lvl w:ilvl="8" w:tentative="1">
+      <w:start w:val="1"/>
+      <w:numFmt w:val="decimal"/>
+      <w:lvlText w:val="%9."/>
+      <w:lvlJc w:val="left"/>
+      <w:pPr>
+        <w:tabs>
+          <w:tab w:val="num" w:pos="6480"/>
+        </w:tabs>
+        <w:ind w:left="6480" w:hanging="360"/>
+      </w:pPr>
+    </w:lvl>
+  </w:abstractNum>
+  <w:abstractNum w:abstractNumId="2">
     <w:nsid w:val="4ABB3AD9"/>
     <w:multiLevelType w:val="multilevel"/>
     <w:tmpl w:val="ABE4D8A2"/>
@@ -4906,7 +6511,120 @@
       </w:rPr>
     </w:lvl>
   </w:abstractNum>
-  <w:abstractNum w:abstractNumId="1">
+  <w:abstractNum w:abstractNumId="3">
+    <w:nsid w:val="5B0A537D"/>
+    <w:multiLevelType w:val="multilevel"/>
+    <w:tmpl w:val="543874EA"/>
+    <w:lvl w:ilvl="0">
+      <w:start w:val="1"/>
+      <w:numFmt w:val="decimal"/>
+      <w:lvlText w:val="%1."/>
+      <w:lvlJc w:val="left"/>
+      <w:pPr>
+        <w:tabs>
+          <w:tab w:val="num" w:pos="720"/>
+        </w:tabs>
+        <w:ind w:left="720" w:hanging="360"/>
+      </w:pPr>
+    </w:lvl>
+    <w:lvl w:ilvl="1" w:tentative="1">
+      <w:start w:val="1"/>
+      <w:numFmt w:val="decimal"/>
+      <w:lvlText w:val="%2."/>
+      <w:lvlJc w:val="left"/>
+      <w:pPr>
+        <w:tabs>
+          <w:tab w:val="num" w:pos="1440"/>
+        </w:tabs>
+        <w:ind w:left="1440" w:hanging="360"/>
+      </w:pPr>
+    </w:lvl>
+    <w:lvl w:ilvl="2" w:tentative="1">
+      <w:start w:val="1"/>
+      <w:numFmt w:val="decimal"/>
+      <w:lvlText w:val="%3."/>
+      <w:lvlJc w:val="left"/>
+      <w:pPr>
+        <w:tabs>
+          <w:tab w:val="num" w:pos="2160"/>
+        </w:tabs>
+        <w:ind w:left="2160" w:hanging="360"/>
+      </w:pPr>
+    </w:lvl>
+    <w:lvl w:ilvl="3" w:tentative="1">
+      <w:start w:val="1"/>
+      <w:numFmt w:val="decimal"/>
+      <w:lvlText w:val="%4."/>
+      <w:lvlJc w:val="left"/>
+      <w:pPr>
+        <w:tabs>
+          <w:tab w:val="num" w:pos="2880"/>
+        </w:tabs>
+        <w:ind w:left="2880" w:hanging="360"/>
+      </w:pPr>
+    </w:lvl>
+    <w:lvl w:ilvl="4" w:tentative="1">
+      <w:start w:val="1"/>
+      <w:numFmt w:val="decimal"/>
+      <w:lvlText w:val="%5."/>
+      <w:lvlJc w:val="left"/>
+      <w:pPr>
+        <w:tabs>
+          <w:tab w:val="num" w:pos="3600"/>
+        </w:tabs>
+        <w:ind w:left="3600" w:hanging="360"/>
+      </w:pPr>
+    </w:lvl>
+    <w:lvl w:ilvl="5" w:tentative="1">
+      <w:start w:val="1"/>
+      <w:numFmt w:val="decimal"/>
+      <w:lvlText w:val="%6."/>
+      <w:lvlJc w:val="left"/>
+      <w:pPr>
+        <w:tabs>
+          <w:tab w:val="num" w:pos="4320"/>
+        </w:tabs>
+        <w:ind w:left="4320" w:hanging="360"/>
+      </w:pPr>
+    </w:lvl>
+    <w:lvl w:ilvl="6" w:tentative="1">
+      <w:start w:val="1"/>
+      <w:numFmt w:val="decimal"/>
+      <w:lvlText w:val="%7."/>
+      <w:lvlJc w:val="left"/>
+      <w:pPr>
+        <w:tabs>
+          <w:tab w:val="num" w:pos="5040"/>
+        </w:tabs>
+        <w:ind w:left="5040" w:hanging="360"/>
+      </w:pPr>
+    </w:lvl>
+    <w:lvl w:ilvl="7" w:tentative="1">
+      <w:start w:val="1"/>
+      <w:numFmt w:val="decimal"/>
+      <w:lvlText w:val="%8."/>
+      <w:lvlJc w:val="left"/>
+      <w:pPr>
+        <w:tabs>
+          <w:tab w:val="num" w:pos="5760"/>
+        </w:tabs>
+        <w:ind w:left="5760" w:hanging="360"/>
+      </w:pPr>
+    </w:lvl>
+    <w:lvl w:ilvl="8" w:tentative="1">
+      <w:start w:val="1"/>
+      <w:numFmt w:val="decimal"/>
+      <w:lvlText w:val="%9."/>
+      <w:lvlJc w:val="left"/>
+      <w:pPr>
+        <w:tabs>
+          <w:tab w:val="num" w:pos="6480"/>
+        </w:tabs>
+        <w:ind w:left="6480" w:hanging="360"/>
+      </w:pPr>
+    </w:lvl>
+  </w:abstractNum>
+  <w:abstractNum w:abstractNumId="4">
     <w:nsid w:val="5B895CCF"/>
     <w:multiLevelType w:val="multilevel"/>
     <w:tmpl w:val="6CB4AFC6"/>
@@ -5055,10 +6773,135 @@
       </w:rPr>
     </w:lvl>
   </w:abstractNum>
+  <w:abstractNum w:abstractNumId="5">
+    <w:nsid w:val="72C52D8D"/>
+    <w:multiLevelType w:val="multilevel"/>
+    <w:tmpl w:val="90A69592"/>
+    <w:lvl w:ilvl="0">
+      <w:start w:val="1"/>
+      <w:numFmt w:val="decimal"/>
+      <w:lvlText w:val="%1."/>
+      <w:lvlJc w:val="left"/>
+      <w:pPr>
+        <w:tabs>
+          <w:tab w:val="num" w:pos="720"/>
+        </w:tabs>
+        <w:ind w:left="720" w:hanging="360"/>
+      </w:pPr>
+    </w:lvl>
+    <w:lvl w:ilvl="1" w:tentative="1">
+      <w:start w:val="1"/>
+      <w:numFmt w:val="decimal"/>
+      <w:lvlText w:val="%2."/>
+      <w:lvlJc w:val="left"/>
+      <w:pPr>
+        <w:tabs>
+          <w:tab w:val="num" w:pos="1440"/>
+        </w:tabs>
+        <w:ind w:left="1440" w:hanging="360"/>
+      </w:pPr>
+    </w:lvl>
+    <w:lvl w:ilvl="2" w:tentative="1">
+      <w:start w:val="1"/>
+      <w:numFmt w:val="decimal"/>
+      <w:lvlText w:val="%3."/>
+      <w:lvlJc w:val="left"/>
+      <w:pPr>
+        <w:tabs>
+          <w:tab w:val="num" w:pos="2160"/>
+        </w:tabs>
+        <w:ind w:left="2160" w:hanging="360"/>
+      </w:pPr>
+    </w:lvl>
+    <w:lvl w:ilvl="3" w:tentative="1">
+      <w:start w:val="1"/>
+      <w:numFmt w:val="decimal"/>
+      <w:lvlText w:val="%4."/>
+      <w:lvlJc w:val="left"/>
+      <w:pPr>
+        <w:tabs>
+          <w:tab w:val="num" w:pos="2880"/>
+        </w:tabs>
+        <w:ind w:left="2880" w:hanging="360"/>
+      </w:pPr>
+    </w:lvl>
+    <w:lvl w:ilvl="4" w:tentative="1">
+      <w:start w:val="1"/>
+      <w:numFmt w:val="decimal"/>
+      <w:lvlText w:val="%5."/>
+      <w:lvlJc w:val="left"/>
+      <w:pPr>
+        <w:tabs>
+          <w:tab w:val="num" w:pos="3600"/>
+        </w:tabs>
+        <w:ind w:left="3600" w:hanging="360"/>
+      </w:pPr>
+    </w:lvl>
+    <w:lvl w:ilvl="5" w:tentative="1">
+      <w:start w:val="1"/>
+      <w:numFmt w:val="decimal"/>
+      <w:lvlText w:val="%6."/>
+      <w:lvlJc w:val="left"/>
+      <w:pPr>
+        <w:tabs>
+          <w:tab w:val="num" w:pos="4320"/>
+        </w:tabs>
+        <w:ind w:left="4320" w:hanging="360"/>
+      </w:pPr>
+    </w:lvl>
+    <w:lvl w:ilvl="6" w:tentative="1">
+      <w:start w:val="1"/>
+      <w:numFmt w:val="decimal"/>
+      <w:lvlText w:val="%7."/>
+      <w:lvlJc w:val="left"/>
+      <w:pPr>
+        <w:tabs>
+          <w:tab w:val="num" w:pos="5040"/>
+        </w:tabs>
+        <w:ind w:left="5040" w:hanging="360"/>
+      </w:pPr>
+    </w:lvl>
+    <w:lvl w:ilvl="7" w:tentative="1">
+      <w:start w:val="1"/>
+      <w:numFmt w:val="decimal"/>
+      <w:lvlText w:val="%8."/>
+      <w:lvlJc w:val="left"/>
+      <w:pPr>
+        <w:tabs>
+          <w:tab w:val="num" w:pos="5760"/>
+        </w:tabs>
+        <w:ind w:left="5760" w:hanging="360"/>
+      </w:pPr>
+    </w:lvl>
+    <w:lvl w:ilvl="8" w:tentative="1">
+      <w:start w:val="1"/>
+      <w:numFmt w:val="decimal"/>
+      <w:lvlText w:val="%9."/>
+      <w:lvlJc w:val="left"/>
+      <w:pPr>
+        <w:tabs>
+          <w:tab w:val="num" w:pos="6480"/>
+        </w:tabs>
+        <w:ind w:left="6480" w:hanging="360"/>
+      </w:pPr>
+    </w:lvl>
+  </w:abstractNum>
   <w:num w:numId="1">
+    <w:abstractNumId w:val="2"/>
+  </w:num>
+  <w:num w:numId="2">
+    <w:abstractNumId w:val="4"/>
+  </w:num>
+  <w:num w:numId="3">
     <w:abstractNumId w:val="0"/>
   </w:num>
-  <w:num w:numId="2">
+  <w:num w:numId="4">
+    <w:abstractNumId w:val="5"/>
+  </w:num>
+  <w:num w:numId="5">
+    <w:abstractNumId w:val="3"/>
+  </w:num>
+  <w:num w:numId="6">
     <w:abstractNumId w:val="1"/>
   </w:num>
 </w:numbering>

</xml_diff>

<commit_message>
design of three  pages of application
</commit_message>
<xml_diff>
--- a/tableNGO.docx
+++ b/tableNGO.docx
@@ -3541,7 +3541,17 @@
                 <w:szCs w:val="20"/>
               </w:rPr>
               <w:br/>
-              <w:t xml:space="preserve">Block V, Basement 15, </w:t>
+              <w:t>Block V, Basemen</w:t>
+            </w:r>
+            <w:bookmarkStart w:id="0" w:name="_GoBack"/>
+            <w:bookmarkEnd w:id="0"/>
+            <w:r>
+              <w:rPr>
+                <w:color w:val="000000" w:themeColor="text1"/>
+                <w:sz w:val="20"/>
+                <w:szCs w:val="20"/>
+              </w:rPr>
+              <w:t xml:space="preserve">t 15, </w:t>
             </w:r>
             <w:proofErr w:type="spellStart"/>
             <w:r>
@@ -4363,7 +4373,7 @@
                 <w:szCs w:val="20"/>
               </w:rPr>
               <w:lastRenderedPageBreak/>
-              <w:t>7.</w:t>
+              <w:t>8.</w:t>
             </w:r>
           </w:p>
         </w:tc>
@@ -4865,17 +4875,7 @@
                 <w:szCs w:val="20"/>
                 <w:shd w:val="clear" w:color="auto" w:fill="F4F4F2"/>
               </w:rPr>
-              <w:t xml:space="preserve"> </w:t>
-            </w:r>
-            <w:r>
-              <w:rPr>
-                <w:rFonts w:ascii="Times New Roman" w:hAnsi="Times New Roman" w:cs="Times New Roman"/>
-                <w:color w:val="000000" w:themeColor="text1"/>
-                <w:sz w:val="20"/>
-                <w:szCs w:val="20"/>
-                <w:shd w:val="clear" w:color="auto" w:fill="F4F4F2"/>
-              </w:rPr>
-              <w:t>Assistance to housing societies and residential enclaves and corporate and industries for vaccinations &amp; recovery is provided whenever needed</w:t>
+              <w:t xml:space="preserve"> Assistance to housing societies and residential enclaves and corporate and industries for vaccinations &amp; recovery is provided whenever needed</w:t>
             </w:r>
             <w:r>
               <w:rPr>
@@ -5595,19 +5595,7 @@
                 <w:shd w:val="clear" w:color="auto" w:fill="F4F4F2"/>
               </w:rPr>
               <w:lastRenderedPageBreak/>
-              <w:t xml:space="preserve">Asia , </w:t>
-            </w:r>
-            <w:bookmarkStart w:id="0" w:name="_GoBack"/>
-            <w:bookmarkEnd w:id="0"/>
-            <w:r>
-              <w:rPr>
-                <w:i/>
-                <w:color w:val="000000" w:themeColor="text1"/>
-                <w:sz w:val="20"/>
-                <w:szCs w:val="20"/>
-                <w:shd w:val="clear" w:color="auto" w:fill="F4F4F2"/>
-              </w:rPr>
-              <w:t>North America ,Europe.</w:t>
+              <w:t>Asia , North America ,Europe.</w:t>
             </w:r>
           </w:p>
         </w:tc>

</xml_diff>